<commit_message>
Added feature for multiple insert of Uslugas' items with option to add, change or remove a single item
</commit_message>
<xml_diff>
--- a/Izabrana_poglavlja_Sergej_Aleksandar_Gojkovic_20233069.docx
+++ b/Izabrana_poglavlja_Sergej_Aleksandar_Gojkovic_20233069.docx
@@ -4486,39 +4486,7 @@
           <w:sz w:val="26"/>
           <w:szCs w:val="26"/>
         </w:rPr>
-        <w:t>ćemo</w:t>
-      </w:r>
-      <w:r>
-        <w:rPr>
-          <w:rFonts w:ascii="Times New Roman" w:hAnsi="Times New Roman" w:eastAsia="Times New Roman" w:cs="Times New Roman"/>
-          <w:sz w:val="26"/>
-          <w:szCs w:val="26"/>
-        </w:rPr>
-        <w:t xml:space="preserve"> </w:t>
-      </w:r>
-      <w:r>
-        <w:rPr>
-          <w:rFonts w:ascii="Times New Roman" w:hAnsi="Times New Roman" w:eastAsia="Times New Roman" w:cs="Times New Roman"/>
-          <w:sz w:val="26"/>
-          <w:szCs w:val="26"/>
-        </w:rPr>
-        <w:t>proći</w:t>
-      </w:r>
-      <w:r>
-        <w:rPr>
-          <w:rFonts w:ascii="Times New Roman" w:hAnsi="Times New Roman" w:eastAsia="Times New Roman" w:cs="Times New Roman"/>
-          <w:sz w:val="26"/>
-          <w:szCs w:val="26"/>
-        </w:rPr>
-        <w:t xml:space="preserve"> </w:t>
-      </w:r>
-      <w:r>
-        <w:rPr>
-          <w:rFonts w:ascii="Times New Roman" w:hAnsi="Times New Roman" w:eastAsia="Times New Roman" w:cs="Times New Roman"/>
-          <w:sz w:val="26"/>
-          <w:szCs w:val="26"/>
-        </w:rPr>
-        <w:t>kroz</w:t>
+        <w:t>je opisano</w:t>
       </w:r>
       <w:r>
         <w:rPr>
@@ -5693,7 +5661,41 @@
           <w:szCs w:val="26"/>
           <w:lang w:val="en-US"/>
         </w:rPr>
-        <w:t xml:space="preserve"> projektu.</w:t>
+        <w:t xml:space="preserve"> </w:t>
+      </w:r>
+      <w:r>
+        <w:rPr>
+          <w:rFonts w:ascii="Times New Roman" w:hAnsi="Times New Roman" w:eastAsia="Times New Roman" w:cs="Times New Roman"/>
+          <w:b w:val="0"/>
+          <w:bCs w:val="0"/>
+          <w:i w:val="0"/>
+          <w:iCs w:val="0"/>
+          <w:caps w:val="0"/>
+          <w:smallCaps w:val="0"/>
+          <w:noProof w:val="0"/>
+          <w:color w:val="000000" w:themeColor="text1" w:themeTint="FF" w:themeShade="FF"/>
+          <w:sz w:val="26"/>
+          <w:szCs w:val="26"/>
+          <w:lang w:val="en-US"/>
+        </w:rPr>
+        <w:t>projektu</w:t>
+      </w:r>
+      <w:r>
+        <w:rPr>
+          <w:rFonts w:ascii="Times New Roman" w:hAnsi="Times New Roman" w:eastAsia="Times New Roman" w:cs="Times New Roman"/>
+          <w:b w:val="0"/>
+          <w:bCs w:val="0"/>
+          <w:i w:val="0"/>
+          <w:iCs w:val="0"/>
+          <w:caps w:val="0"/>
+          <w:smallCaps w:val="0"/>
+          <w:noProof w:val="0"/>
+          <w:color w:val="000000" w:themeColor="text1" w:themeTint="FF" w:themeShade="FF"/>
+          <w:sz w:val="26"/>
+          <w:szCs w:val="26"/>
+          <w:lang w:val="en-US"/>
+        </w:rPr>
+        <w:t>.</w:t>
       </w:r>
     </w:p>
     <w:p>
@@ -19153,7 +19155,15 @@
           <w:sz w:val="26"/>
           <w:szCs w:val="26"/>
         </w:rPr>
-        <w:t>možemo</w:t>
+        <w:t xml:space="preserve">se </w:t>
+      </w:r>
+      <w:r>
+        <w:rPr>
+          <w:rFonts w:ascii="Times New Roman" w:hAnsi="Times New Roman" w:eastAsia="Times New Roman" w:cs="Times New Roman"/>
+          <w:sz w:val="26"/>
+          <w:szCs w:val="26"/>
+        </w:rPr>
+        <w:t>može</w:t>
       </w:r>
       <w:r>
         <w:rPr>
@@ -22304,87 +22314,77 @@
           <w:szCs w:val="26"/>
           <w:lang w:val="en-US"/>
         </w:rPr>
-        <w:t>nisam</w:t>
-      </w:r>
-      <w:r>
-        <w:rPr>
-          <w:rFonts w:ascii="Times New Roman" w:hAnsi="Times New Roman" w:eastAsia="Times New Roman" w:cs="Times New Roman"/>
-          <w:noProof w:val="0"/>
-          <w:sz w:val="26"/>
-          <w:szCs w:val="26"/>
-          <w:lang w:val="en-US"/>
-        </w:rPr>
-        <w:t xml:space="preserve"> </w:t>
-      </w:r>
-      <w:r>
-        <w:rPr>
-          <w:rFonts w:ascii="Times New Roman" w:hAnsi="Times New Roman" w:eastAsia="Times New Roman" w:cs="Times New Roman"/>
-          <w:noProof w:val="0"/>
-          <w:sz w:val="26"/>
-          <w:szCs w:val="26"/>
-          <w:lang w:val="en-US"/>
-        </w:rPr>
-        <w:t>naišao</w:t>
-      </w:r>
-      <w:r>
-        <w:rPr>
-          <w:rFonts w:ascii="Times New Roman" w:hAnsi="Times New Roman" w:eastAsia="Times New Roman" w:cs="Times New Roman"/>
-          <w:noProof w:val="0"/>
-          <w:sz w:val="26"/>
-          <w:szCs w:val="26"/>
-          <w:lang w:val="en-US"/>
-        </w:rPr>
-        <w:t xml:space="preserve"> </w:t>
-      </w:r>
-      <w:r>
-        <w:rPr>
-          <w:rFonts w:ascii="Times New Roman" w:hAnsi="Times New Roman" w:eastAsia="Times New Roman" w:cs="Times New Roman"/>
-          <w:noProof w:val="0"/>
-          <w:sz w:val="26"/>
-          <w:szCs w:val="26"/>
-          <w:lang w:val="en-US"/>
-        </w:rPr>
-        <w:t>na</w:t>
-      </w:r>
-      <w:r>
-        <w:rPr>
-          <w:rFonts w:ascii="Times New Roman" w:hAnsi="Times New Roman" w:eastAsia="Times New Roman" w:cs="Times New Roman"/>
-          <w:noProof w:val="0"/>
-          <w:sz w:val="26"/>
-          <w:szCs w:val="26"/>
-          <w:lang w:val="en-US"/>
-        </w:rPr>
-        <w:t xml:space="preserve"> </w:t>
-      </w:r>
-      <w:r>
-        <w:rPr>
-          <w:rFonts w:ascii="Times New Roman" w:hAnsi="Times New Roman" w:eastAsia="Times New Roman" w:cs="Times New Roman"/>
-          <w:noProof w:val="0"/>
-          <w:sz w:val="26"/>
-          <w:szCs w:val="26"/>
-          <w:lang w:val="en-US"/>
-        </w:rPr>
-        <w:t>veće</w:t>
-      </w:r>
-      <w:r>
-        <w:rPr>
-          <w:rFonts w:ascii="Times New Roman" w:hAnsi="Times New Roman" w:eastAsia="Times New Roman" w:cs="Times New Roman"/>
-          <w:noProof w:val="0"/>
-          <w:sz w:val="26"/>
-          <w:szCs w:val="26"/>
-          <w:lang w:val="en-US"/>
-        </w:rPr>
-        <w:t xml:space="preserve"> </w:t>
-      </w:r>
-      <w:r>
-        <w:rPr>
-          <w:rFonts w:ascii="Times New Roman" w:hAnsi="Times New Roman" w:eastAsia="Times New Roman" w:cs="Times New Roman"/>
-          <w:noProof w:val="0"/>
-          <w:sz w:val="26"/>
-          <w:szCs w:val="26"/>
-          <w:lang w:val="en-US"/>
-        </w:rPr>
-        <w:t>poteškoće</w:t>
+        <w:t>n</w:t>
+      </w:r>
+      <w:r>
+        <w:rPr>
+          <w:rFonts w:ascii="Times New Roman" w:hAnsi="Times New Roman" w:eastAsia="Times New Roman" w:cs="Times New Roman"/>
+          <w:noProof w:val="0"/>
+          <w:sz w:val="26"/>
+          <w:szCs w:val="26"/>
+          <w:lang w:val="en-US"/>
+        </w:rPr>
+        <w:t>ije</w:t>
+      </w:r>
+      <w:r>
+        <w:rPr>
+          <w:rFonts w:ascii="Times New Roman" w:hAnsi="Times New Roman" w:eastAsia="Times New Roman" w:cs="Times New Roman"/>
+          <w:noProof w:val="0"/>
+          <w:sz w:val="26"/>
+          <w:szCs w:val="26"/>
+          <w:lang w:val="en-US"/>
+        </w:rPr>
+        <w:t xml:space="preserve"> </w:t>
+      </w:r>
+      <w:r>
+        <w:rPr>
+          <w:rFonts w:ascii="Times New Roman" w:hAnsi="Times New Roman" w:eastAsia="Times New Roman" w:cs="Times New Roman"/>
+          <w:noProof w:val="0"/>
+          <w:sz w:val="26"/>
+          <w:szCs w:val="26"/>
+          <w:lang w:val="en-US"/>
+        </w:rPr>
+        <w:t>bilo</w:t>
+      </w:r>
+      <w:r>
+        <w:rPr>
+          <w:rFonts w:ascii="Times New Roman" w:hAnsi="Times New Roman" w:eastAsia="Times New Roman" w:cs="Times New Roman"/>
+          <w:noProof w:val="0"/>
+          <w:sz w:val="26"/>
+          <w:szCs w:val="26"/>
+          <w:lang w:val="en-US"/>
+        </w:rPr>
+        <w:t xml:space="preserve"> većih</w:t>
+      </w:r>
+      <w:r>
+        <w:rPr>
+          <w:rFonts w:ascii="Times New Roman" w:hAnsi="Times New Roman" w:eastAsia="Times New Roman" w:cs="Times New Roman"/>
+          <w:noProof w:val="0"/>
+          <w:sz w:val="26"/>
+          <w:szCs w:val="26"/>
+          <w:lang w:val="en-US"/>
+        </w:rPr>
+        <w:t xml:space="preserve"> </w:t>
+      </w:r>
+      <w:r>
+        <w:rPr>
+          <w:rFonts w:ascii="Times New Roman" w:hAnsi="Times New Roman" w:eastAsia="Times New Roman" w:cs="Times New Roman"/>
+          <w:noProof w:val="0"/>
+          <w:sz w:val="26"/>
+          <w:szCs w:val="26"/>
+          <w:lang w:val="en-US"/>
+        </w:rPr>
+        <w:t>poteškoć</w:t>
+      </w:r>
+      <w:r>
+        <w:rPr>
+          <w:rFonts w:ascii="Times New Roman" w:hAnsi="Times New Roman" w:eastAsia="Times New Roman" w:cs="Times New Roman"/>
+          <w:noProof w:val="0"/>
+          <w:sz w:val="26"/>
+          <w:szCs w:val="26"/>
+          <w:lang w:val="en-US"/>
+        </w:rPr>
+        <w:t>a</w:t>
       </w:r>
       <w:r>
         <w:rPr>
@@ -23961,46 +23961,6 @@
           <w:szCs w:val="26"/>
           <w:lang w:val="en-US"/>
         </w:rPr>
-        <w:t>moja</w:t>
-      </w:r>
-      <w:r>
-        <w:rPr>
-          <w:rFonts w:ascii="Times New Roman" w:hAnsi="Times New Roman" w:eastAsia="Times New Roman" w:cs="Times New Roman"/>
-          <w:noProof w:val="0"/>
-          <w:sz w:val="26"/>
-          <w:szCs w:val="26"/>
-          <w:lang w:val="en-US"/>
-        </w:rPr>
-        <w:t xml:space="preserve"> </w:t>
-      </w:r>
-      <w:r>
-        <w:rPr>
-          <w:rFonts w:ascii="Times New Roman" w:hAnsi="Times New Roman" w:eastAsia="Times New Roman" w:cs="Times New Roman"/>
-          <w:noProof w:val="0"/>
-          <w:sz w:val="26"/>
-          <w:szCs w:val="26"/>
-          <w:lang w:val="en-US"/>
-        </w:rPr>
-        <w:t>topla</w:t>
-      </w:r>
-      <w:r>
-        <w:rPr>
-          <w:rFonts w:ascii="Times New Roman" w:hAnsi="Times New Roman" w:eastAsia="Times New Roman" w:cs="Times New Roman"/>
-          <w:noProof w:val="0"/>
-          <w:sz w:val="26"/>
-          <w:szCs w:val="26"/>
-          <w:lang w:val="en-US"/>
-        </w:rPr>
-        <w:t xml:space="preserve"> </w:t>
-      </w:r>
-      <w:r>
-        <w:rPr>
-          <w:rFonts w:ascii="Times New Roman" w:hAnsi="Times New Roman" w:eastAsia="Times New Roman" w:cs="Times New Roman"/>
-          <w:noProof w:val="0"/>
-          <w:sz w:val="26"/>
-          <w:szCs w:val="26"/>
-          <w:lang w:val="en-US"/>
-        </w:rPr>
         <w:t>preporuka</w:t>
       </w:r>
       <w:r>
@@ -24021,17 +23981,27 @@
           <w:szCs w:val="26"/>
           <w:lang w:val="en-US"/>
         </w:rPr>
-        <w:t>svakome</w:t>
-      </w:r>
-      <w:r>
-        <w:rPr>
-          <w:rFonts w:ascii="Times New Roman" w:hAnsi="Times New Roman" w:eastAsia="Times New Roman" w:cs="Times New Roman"/>
-          <w:noProof w:val="0"/>
-          <w:sz w:val="26"/>
-          <w:szCs w:val="26"/>
-          <w:lang w:val="en-US"/>
-        </w:rPr>
-        <w:t xml:space="preserve"> je da </w:t>
+        <w:t>je da</w:t>
+      </w:r>
+      <w:r>
+        <w:rPr>
+          <w:rFonts w:ascii="Times New Roman" w:hAnsi="Times New Roman" w:eastAsia="Times New Roman" w:cs="Times New Roman"/>
+          <w:noProof w:val="0"/>
+          <w:sz w:val="26"/>
+          <w:szCs w:val="26"/>
+          <w:lang w:val="en-US"/>
+        </w:rPr>
+        <w:t xml:space="preserve"> se</w:t>
+      </w:r>
+      <w:r>
+        <w:rPr>
+          <w:rFonts w:ascii="Times New Roman" w:hAnsi="Times New Roman" w:eastAsia="Times New Roman" w:cs="Times New Roman"/>
+          <w:noProof w:val="0"/>
+          <w:sz w:val="26"/>
+          <w:szCs w:val="26"/>
+          <w:lang w:val="en-US"/>
+        </w:rPr>
+        <w:t xml:space="preserve"> </w:t>
       </w:r>
       <w:r>
         <w:rPr>
@@ -24181,7 +24151,17 @@
           <w:szCs w:val="26"/>
           <w:lang w:val="en-US"/>
         </w:rPr>
-        <w:t>prođu</w:t>
+        <w:t>prođ</w:t>
+      </w:r>
+      <w:r>
+        <w:rPr>
+          <w:rFonts w:ascii="Times New Roman" w:hAnsi="Times New Roman" w:eastAsia="Times New Roman" w:cs="Times New Roman"/>
+          <w:noProof w:val="0"/>
+          <w:sz w:val="26"/>
+          <w:szCs w:val="26"/>
+          <w:lang w:val="en-US"/>
+        </w:rPr>
+        <w:t>e</w:t>
       </w:r>
       <w:r>
         <w:rPr>
@@ -24438,37 +24418,1407 @@
           <w:szCs w:val="26"/>
           <w:lang w:val="en-US"/>
         </w:rPr>
-        <w:t xml:space="preserve">Na </w:t>
-      </w:r>
-      <w:r>
-        <w:rPr>
-          <w:rFonts w:ascii="Times New Roman" w:hAnsi="Times New Roman" w:eastAsia="Times New Roman" w:cs="Times New Roman"/>
-          <w:noProof w:val="0"/>
-          <w:sz w:val="26"/>
-          <w:szCs w:val="26"/>
-          <w:lang w:val="en-US"/>
-        </w:rPr>
-        <w:t>samom</w:t>
-      </w:r>
-      <w:r>
-        <w:rPr>
-          <w:rFonts w:ascii="Times New Roman" w:hAnsi="Times New Roman" w:eastAsia="Times New Roman" w:cs="Times New Roman"/>
-          <w:noProof w:val="0"/>
-          <w:sz w:val="26"/>
-          <w:szCs w:val="26"/>
-          <w:lang w:val="en-US"/>
-        </w:rPr>
-        <w:t xml:space="preserve"> </w:t>
-      </w:r>
-      <w:r>
-        <w:rPr>
-          <w:rFonts w:ascii="Times New Roman" w:hAnsi="Times New Roman" w:eastAsia="Times New Roman" w:cs="Times New Roman"/>
-          <w:noProof w:val="0"/>
-          <w:sz w:val="26"/>
-          <w:szCs w:val="26"/>
-          <w:lang w:val="en-US"/>
-        </w:rPr>
-        <w:t>kraju</w:t>
+        <w:t>P</w:t>
+      </w:r>
+      <w:r>
+        <w:rPr>
+          <w:rFonts w:ascii="Times New Roman" w:hAnsi="Times New Roman" w:eastAsia="Times New Roman" w:cs="Times New Roman"/>
+          <w:noProof w:val="0"/>
+          <w:sz w:val="26"/>
+          <w:szCs w:val="26"/>
+          <w:lang w:val="en-US"/>
+        </w:rPr>
+        <w:t xml:space="preserve">ored </w:t>
+      </w:r>
+      <w:r>
+        <w:rPr>
+          <w:rFonts w:ascii="Times New Roman" w:hAnsi="Times New Roman" w:eastAsia="Times New Roman" w:cs="Times New Roman"/>
+          <w:noProof w:val="0"/>
+          <w:sz w:val="26"/>
+          <w:szCs w:val="26"/>
+          <w:lang w:val="en-US"/>
+        </w:rPr>
+        <w:t>razvoja</w:t>
+      </w:r>
+      <w:r>
+        <w:rPr>
+          <w:rFonts w:ascii="Times New Roman" w:hAnsi="Times New Roman" w:eastAsia="Times New Roman" w:cs="Times New Roman"/>
+          <w:noProof w:val="0"/>
+          <w:sz w:val="26"/>
+          <w:szCs w:val="26"/>
+          <w:lang w:val="en-US"/>
+        </w:rPr>
+        <w:t xml:space="preserve"> </w:t>
+      </w:r>
+      <w:r>
+        <w:rPr>
+          <w:rFonts w:ascii="Times New Roman" w:hAnsi="Times New Roman" w:eastAsia="Times New Roman" w:cs="Times New Roman"/>
+          <w:noProof w:val="0"/>
+          <w:sz w:val="26"/>
+          <w:szCs w:val="26"/>
+          <w:lang w:val="en-US"/>
+        </w:rPr>
+        <w:t>standardne</w:t>
+      </w:r>
+      <w:r>
+        <w:rPr>
+          <w:rFonts w:ascii="Times New Roman" w:hAnsi="Times New Roman" w:eastAsia="Times New Roman" w:cs="Times New Roman"/>
+          <w:noProof w:val="0"/>
+          <w:sz w:val="26"/>
+          <w:szCs w:val="26"/>
+          <w:lang w:val="en-US"/>
+        </w:rPr>
+        <w:t xml:space="preserve"> </w:t>
+      </w:r>
+      <w:r>
+        <w:rPr>
+          <w:rFonts w:ascii="Times New Roman" w:hAnsi="Times New Roman" w:eastAsia="Times New Roman" w:cs="Times New Roman"/>
+          <w:noProof w:val="0"/>
+          <w:sz w:val="26"/>
+          <w:szCs w:val="26"/>
+          <w:lang w:val="en-US"/>
+        </w:rPr>
+        <w:t xml:space="preserve">web </w:t>
+      </w:r>
+      <w:r>
+        <w:rPr>
+          <w:rFonts w:ascii="Times New Roman" w:hAnsi="Times New Roman" w:eastAsia="Times New Roman" w:cs="Times New Roman"/>
+          <w:noProof w:val="0"/>
+          <w:sz w:val="26"/>
+          <w:szCs w:val="26"/>
+          <w:lang w:val="en-US"/>
+        </w:rPr>
+        <w:t>aplikacije</w:t>
+      </w:r>
+      <w:r>
+        <w:rPr>
+          <w:rFonts w:ascii="Times New Roman" w:hAnsi="Times New Roman" w:eastAsia="Times New Roman" w:cs="Times New Roman"/>
+          <w:noProof w:val="0"/>
+          <w:sz w:val="26"/>
+          <w:szCs w:val="26"/>
+          <w:lang w:val="en-US"/>
+        </w:rPr>
+        <w:t xml:space="preserve">, Blazor </w:t>
+      </w:r>
+      <w:r>
+        <w:rPr>
+          <w:rFonts w:ascii="Times New Roman" w:hAnsi="Times New Roman" w:eastAsia="Times New Roman" w:cs="Times New Roman"/>
+          <w:noProof w:val="0"/>
+          <w:sz w:val="26"/>
+          <w:szCs w:val="26"/>
+          <w:lang w:val="en-US"/>
+        </w:rPr>
+        <w:t>pruža</w:t>
+      </w:r>
+      <w:r>
+        <w:rPr>
+          <w:rFonts w:ascii="Times New Roman" w:hAnsi="Times New Roman" w:eastAsia="Times New Roman" w:cs="Times New Roman"/>
+          <w:noProof w:val="0"/>
+          <w:sz w:val="26"/>
+          <w:szCs w:val="26"/>
+          <w:lang w:val="en-US"/>
+        </w:rPr>
+        <w:t xml:space="preserve"> </w:t>
+      </w:r>
+      <w:r>
+        <w:rPr>
+          <w:rFonts w:ascii="Times New Roman" w:hAnsi="Times New Roman" w:eastAsia="Times New Roman" w:cs="Times New Roman"/>
+          <w:noProof w:val="0"/>
+          <w:sz w:val="26"/>
+          <w:szCs w:val="26"/>
+          <w:lang w:val="en-US"/>
+        </w:rPr>
+        <w:t>mogućnost</w:t>
+      </w:r>
+      <w:r>
+        <w:rPr>
+          <w:rFonts w:ascii="Times New Roman" w:hAnsi="Times New Roman" w:eastAsia="Times New Roman" w:cs="Times New Roman"/>
+          <w:noProof w:val="0"/>
+          <w:sz w:val="26"/>
+          <w:szCs w:val="26"/>
+          <w:lang w:val="en-US"/>
+        </w:rPr>
+        <w:t xml:space="preserve"> </w:t>
+      </w:r>
+      <w:r>
+        <w:rPr>
+          <w:rFonts w:ascii="Times New Roman" w:hAnsi="Times New Roman" w:eastAsia="Times New Roman" w:cs="Times New Roman"/>
+          <w:noProof w:val="0"/>
+          <w:sz w:val="26"/>
+          <w:szCs w:val="26"/>
+          <w:lang w:val="en-US"/>
+        </w:rPr>
+        <w:t>razv</w:t>
+      </w:r>
+      <w:r>
+        <w:rPr>
+          <w:rFonts w:ascii="Times New Roman" w:hAnsi="Times New Roman" w:eastAsia="Times New Roman" w:cs="Times New Roman"/>
+          <w:noProof w:val="0"/>
+          <w:sz w:val="26"/>
+          <w:szCs w:val="26"/>
+          <w:lang w:val="en-US"/>
+        </w:rPr>
+        <w:t>o</w:t>
+      </w:r>
+      <w:r>
+        <w:rPr>
+          <w:rFonts w:ascii="Times New Roman" w:hAnsi="Times New Roman" w:eastAsia="Times New Roman" w:cs="Times New Roman"/>
+          <w:noProof w:val="0"/>
+          <w:sz w:val="26"/>
+          <w:szCs w:val="26"/>
+          <w:lang w:val="en-US"/>
+        </w:rPr>
+        <w:t>j</w:t>
+      </w:r>
+      <w:r>
+        <w:rPr>
+          <w:rFonts w:ascii="Times New Roman" w:hAnsi="Times New Roman" w:eastAsia="Times New Roman" w:cs="Times New Roman"/>
+          <w:noProof w:val="0"/>
+          <w:sz w:val="26"/>
+          <w:szCs w:val="26"/>
+          <w:lang w:val="en-US"/>
+        </w:rPr>
+        <w:t>a</w:t>
+      </w:r>
+      <w:r>
+        <w:rPr>
+          <w:rFonts w:ascii="Times New Roman" w:hAnsi="Times New Roman" w:eastAsia="Times New Roman" w:cs="Times New Roman"/>
+          <w:noProof w:val="0"/>
+          <w:sz w:val="26"/>
+          <w:szCs w:val="26"/>
+          <w:lang w:val="en-US"/>
+        </w:rPr>
+        <w:t xml:space="preserve"> </w:t>
+      </w:r>
+      <w:r>
+        <w:rPr>
+          <w:rFonts w:ascii="Times New Roman" w:hAnsi="Times New Roman" w:eastAsia="Times New Roman" w:cs="Times New Roman"/>
+          <w:noProof w:val="0"/>
+          <w:sz w:val="26"/>
+          <w:szCs w:val="26"/>
+          <w:lang w:val="en-US"/>
+        </w:rPr>
+        <w:t xml:space="preserve">web </w:t>
+      </w:r>
+      <w:r>
+        <w:rPr>
+          <w:rFonts w:ascii="Times New Roman" w:hAnsi="Times New Roman" w:eastAsia="Times New Roman" w:cs="Times New Roman"/>
+          <w:noProof w:val="0"/>
+          <w:sz w:val="26"/>
+          <w:szCs w:val="26"/>
+          <w:lang w:val="en-US"/>
+        </w:rPr>
+        <w:t>aplikacij</w:t>
+      </w:r>
+      <w:r>
+        <w:rPr>
+          <w:rFonts w:ascii="Times New Roman" w:hAnsi="Times New Roman" w:eastAsia="Times New Roman" w:cs="Times New Roman"/>
+          <w:noProof w:val="0"/>
+          <w:sz w:val="26"/>
+          <w:szCs w:val="26"/>
+          <w:lang w:val="en-US"/>
+        </w:rPr>
+        <w:t>e</w:t>
+      </w:r>
+      <w:r>
+        <w:rPr>
+          <w:rFonts w:ascii="Times New Roman" w:hAnsi="Times New Roman" w:eastAsia="Times New Roman" w:cs="Times New Roman"/>
+          <w:noProof w:val="0"/>
+          <w:sz w:val="26"/>
+          <w:szCs w:val="26"/>
+          <w:lang w:val="en-US"/>
+        </w:rPr>
+        <w:t xml:space="preserve"> </w:t>
+      </w:r>
+      <w:r>
+        <w:rPr>
+          <w:rFonts w:ascii="Times New Roman" w:hAnsi="Times New Roman" w:eastAsia="Times New Roman" w:cs="Times New Roman"/>
+          <w:noProof w:val="0"/>
+          <w:sz w:val="26"/>
+          <w:szCs w:val="26"/>
+          <w:lang w:val="en-US"/>
+        </w:rPr>
+        <w:t>koja</w:t>
+      </w:r>
+      <w:r>
+        <w:rPr>
+          <w:rFonts w:ascii="Times New Roman" w:hAnsi="Times New Roman" w:eastAsia="Times New Roman" w:cs="Times New Roman"/>
+          <w:noProof w:val="0"/>
+          <w:sz w:val="26"/>
+          <w:szCs w:val="26"/>
+          <w:lang w:val="en-US"/>
+        </w:rPr>
+        <w:t xml:space="preserve"> </w:t>
+      </w:r>
+      <w:r>
+        <w:rPr>
+          <w:rFonts w:ascii="Times New Roman" w:hAnsi="Times New Roman" w:eastAsia="Times New Roman" w:cs="Times New Roman"/>
+          <w:noProof w:val="0"/>
+          <w:sz w:val="26"/>
+          <w:szCs w:val="26"/>
+          <w:lang w:val="en-US"/>
+        </w:rPr>
+        <w:t>može</w:t>
+      </w:r>
+      <w:r>
+        <w:rPr>
+          <w:rFonts w:ascii="Times New Roman" w:hAnsi="Times New Roman" w:eastAsia="Times New Roman" w:cs="Times New Roman"/>
+          <w:noProof w:val="0"/>
+          <w:sz w:val="26"/>
+          <w:szCs w:val="26"/>
+          <w:lang w:val="en-US"/>
+        </w:rPr>
+        <w:t xml:space="preserve"> da se </w:t>
+      </w:r>
+      <w:r>
+        <w:rPr>
+          <w:rFonts w:ascii="Times New Roman" w:hAnsi="Times New Roman" w:eastAsia="Times New Roman" w:cs="Times New Roman"/>
+          <w:noProof w:val="0"/>
+          <w:sz w:val="26"/>
+          <w:szCs w:val="26"/>
+          <w:lang w:val="en-US"/>
+        </w:rPr>
+        <w:t>preuzme</w:t>
+      </w:r>
+      <w:r>
+        <w:rPr>
+          <w:rFonts w:ascii="Times New Roman" w:hAnsi="Times New Roman" w:eastAsia="Times New Roman" w:cs="Times New Roman"/>
+          <w:noProof w:val="0"/>
+          <w:sz w:val="26"/>
+          <w:szCs w:val="26"/>
+          <w:lang w:val="en-US"/>
+        </w:rPr>
+        <w:t xml:space="preserve"> </w:t>
+      </w:r>
+      <w:r>
+        <w:rPr>
+          <w:rFonts w:ascii="Times New Roman" w:hAnsi="Times New Roman" w:eastAsia="Times New Roman" w:cs="Times New Roman"/>
+          <w:noProof w:val="0"/>
+          <w:sz w:val="26"/>
+          <w:szCs w:val="26"/>
+          <w:lang w:val="en-US"/>
+        </w:rPr>
+        <w:t>na</w:t>
+      </w:r>
+      <w:r>
+        <w:rPr>
+          <w:rFonts w:ascii="Times New Roman" w:hAnsi="Times New Roman" w:eastAsia="Times New Roman" w:cs="Times New Roman"/>
+          <w:noProof w:val="0"/>
+          <w:sz w:val="26"/>
+          <w:szCs w:val="26"/>
+          <w:lang w:val="en-US"/>
+        </w:rPr>
+        <w:t xml:space="preserve"> </w:t>
+      </w:r>
+      <w:r>
+        <w:rPr>
+          <w:rFonts w:ascii="Times New Roman" w:hAnsi="Times New Roman" w:eastAsia="Times New Roman" w:cs="Times New Roman"/>
+          <w:noProof w:val="0"/>
+          <w:sz w:val="26"/>
+          <w:szCs w:val="26"/>
+          <w:lang w:val="en-US"/>
+        </w:rPr>
+        <w:t>lokalnu</w:t>
+      </w:r>
+      <w:r>
+        <w:rPr>
+          <w:rFonts w:ascii="Times New Roman" w:hAnsi="Times New Roman" w:eastAsia="Times New Roman" w:cs="Times New Roman"/>
+          <w:noProof w:val="0"/>
+          <w:sz w:val="26"/>
+          <w:szCs w:val="26"/>
+          <w:lang w:val="en-US"/>
+        </w:rPr>
+        <w:t xml:space="preserve"> </w:t>
+      </w:r>
+      <w:r>
+        <w:rPr>
+          <w:rFonts w:ascii="Times New Roman" w:hAnsi="Times New Roman" w:eastAsia="Times New Roman" w:cs="Times New Roman"/>
+          <w:noProof w:val="0"/>
+          <w:sz w:val="26"/>
+          <w:szCs w:val="26"/>
+          <w:lang w:val="en-US"/>
+        </w:rPr>
+        <w:t>stanic</w:t>
+      </w:r>
+      <w:r>
+        <w:rPr>
+          <w:rFonts w:ascii="Times New Roman" w:hAnsi="Times New Roman" w:eastAsia="Times New Roman" w:cs="Times New Roman"/>
+          <w:noProof w:val="0"/>
+          <w:sz w:val="26"/>
+          <w:szCs w:val="26"/>
+          <w:lang w:val="en-US"/>
+        </w:rPr>
+        <w:t>u</w:t>
+      </w:r>
+      <w:r>
+        <w:rPr>
+          <w:rFonts w:ascii="Times New Roman" w:hAnsi="Times New Roman" w:eastAsia="Times New Roman" w:cs="Times New Roman"/>
+          <w:noProof w:val="0"/>
+          <w:sz w:val="26"/>
+          <w:szCs w:val="26"/>
+          <w:lang w:val="en-US"/>
+        </w:rPr>
+        <w:t xml:space="preserve"> </w:t>
+      </w:r>
+      <w:r>
+        <w:rPr>
+          <w:rFonts w:ascii="Times New Roman" w:hAnsi="Times New Roman" w:eastAsia="Times New Roman" w:cs="Times New Roman"/>
+          <w:noProof w:val="0"/>
+          <w:sz w:val="26"/>
+          <w:szCs w:val="26"/>
+          <w:lang w:val="en-US"/>
+        </w:rPr>
+        <w:t>i</w:t>
+      </w:r>
+      <w:r>
+        <w:rPr>
+          <w:rFonts w:ascii="Times New Roman" w:hAnsi="Times New Roman" w:eastAsia="Times New Roman" w:cs="Times New Roman"/>
+          <w:noProof w:val="0"/>
+          <w:sz w:val="26"/>
+          <w:szCs w:val="26"/>
+          <w:lang w:val="en-US"/>
+        </w:rPr>
+        <w:t xml:space="preserve"> </w:t>
+      </w:r>
+      <w:r>
+        <w:rPr>
+          <w:rFonts w:ascii="Times New Roman" w:hAnsi="Times New Roman" w:eastAsia="Times New Roman" w:cs="Times New Roman"/>
+          <w:noProof w:val="0"/>
+          <w:sz w:val="26"/>
+          <w:szCs w:val="26"/>
+          <w:lang w:val="en-US"/>
+        </w:rPr>
+        <w:t>na</w:t>
+      </w:r>
+      <w:r>
+        <w:rPr>
+          <w:rFonts w:ascii="Times New Roman" w:hAnsi="Times New Roman" w:eastAsia="Times New Roman" w:cs="Times New Roman"/>
+          <w:noProof w:val="0"/>
+          <w:sz w:val="26"/>
+          <w:szCs w:val="26"/>
+          <w:lang w:val="en-US"/>
+        </w:rPr>
+        <w:t xml:space="preserve"> taj </w:t>
+      </w:r>
+      <w:r>
+        <w:rPr>
+          <w:rFonts w:ascii="Times New Roman" w:hAnsi="Times New Roman" w:eastAsia="Times New Roman" w:cs="Times New Roman"/>
+          <w:noProof w:val="0"/>
+          <w:sz w:val="26"/>
+          <w:szCs w:val="26"/>
+          <w:lang w:val="en-US"/>
+        </w:rPr>
+        <w:t>način</w:t>
+      </w:r>
+      <w:r>
+        <w:rPr>
+          <w:rFonts w:ascii="Times New Roman" w:hAnsi="Times New Roman" w:eastAsia="Times New Roman" w:cs="Times New Roman"/>
+          <w:noProof w:val="0"/>
+          <w:sz w:val="26"/>
+          <w:szCs w:val="26"/>
+          <w:lang w:val="en-US"/>
+        </w:rPr>
+        <w:t xml:space="preserve"> je </w:t>
+      </w:r>
+      <w:r>
+        <w:rPr>
+          <w:rFonts w:ascii="Times New Roman" w:hAnsi="Times New Roman" w:eastAsia="Times New Roman" w:cs="Times New Roman"/>
+          <w:noProof w:val="0"/>
+          <w:sz w:val="26"/>
+          <w:szCs w:val="26"/>
+          <w:lang w:val="en-US"/>
+        </w:rPr>
+        <w:t>omogućena</w:t>
+      </w:r>
+      <w:r>
+        <w:rPr>
+          <w:rFonts w:ascii="Times New Roman" w:hAnsi="Times New Roman" w:eastAsia="Times New Roman" w:cs="Times New Roman"/>
+          <w:noProof w:val="0"/>
+          <w:sz w:val="26"/>
+          <w:szCs w:val="26"/>
+          <w:lang w:val="en-US"/>
+        </w:rPr>
+        <w:t xml:space="preserve"> </w:t>
+      </w:r>
+      <w:r>
+        <w:rPr>
+          <w:rFonts w:ascii="Times New Roman" w:hAnsi="Times New Roman" w:eastAsia="Times New Roman" w:cs="Times New Roman"/>
+          <w:noProof w:val="0"/>
+          <w:sz w:val="26"/>
+          <w:szCs w:val="26"/>
+          <w:lang w:val="en-US"/>
+        </w:rPr>
+        <w:t>simulacija</w:t>
+      </w:r>
+      <w:r>
+        <w:rPr>
+          <w:rFonts w:ascii="Times New Roman" w:hAnsi="Times New Roman" w:eastAsia="Times New Roman" w:cs="Times New Roman"/>
+          <w:noProof w:val="0"/>
+          <w:sz w:val="26"/>
+          <w:szCs w:val="26"/>
+          <w:lang w:val="en-US"/>
+        </w:rPr>
+        <w:t xml:space="preserve"> desktop </w:t>
+      </w:r>
+      <w:r>
+        <w:rPr>
+          <w:rFonts w:ascii="Times New Roman" w:hAnsi="Times New Roman" w:eastAsia="Times New Roman" w:cs="Times New Roman"/>
+          <w:noProof w:val="0"/>
+          <w:sz w:val="26"/>
+          <w:szCs w:val="26"/>
+          <w:lang w:val="en-US"/>
+        </w:rPr>
+        <w:t>aplikacije</w:t>
+      </w:r>
+      <w:r>
+        <w:rPr>
+          <w:rFonts w:ascii="Times New Roman" w:hAnsi="Times New Roman" w:eastAsia="Times New Roman" w:cs="Times New Roman"/>
+          <w:noProof w:val="0"/>
+          <w:sz w:val="26"/>
+          <w:szCs w:val="26"/>
+          <w:lang w:val="en-US"/>
+        </w:rPr>
+        <w:t xml:space="preserve">. </w:t>
+      </w:r>
+      <w:r>
+        <w:rPr>
+          <w:rFonts w:ascii="Times New Roman" w:hAnsi="Times New Roman" w:eastAsia="Times New Roman" w:cs="Times New Roman"/>
+          <w:noProof w:val="0"/>
+          <w:sz w:val="26"/>
+          <w:szCs w:val="26"/>
+          <w:lang w:val="en-US"/>
+        </w:rPr>
+        <w:t xml:space="preserve">U tom </w:t>
+      </w:r>
+      <w:r>
+        <w:rPr>
+          <w:rFonts w:ascii="Times New Roman" w:hAnsi="Times New Roman" w:eastAsia="Times New Roman" w:cs="Times New Roman"/>
+          <w:noProof w:val="0"/>
+          <w:sz w:val="26"/>
+          <w:szCs w:val="26"/>
+          <w:lang w:val="en-US"/>
+        </w:rPr>
+        <w:t>slučaju</w:t>
+      </w:r>
+      <w:r>
+        <w:rPr>
+          <w:rFonts w:ascii="Times New Roman" w:hAnsi="Times New Roman" w:eastAsia="Times New Roman" w:cs="Times New Roman"/>
+          <w:noProof w:val="0"/>
+          <w:sz w:val="26"/>
+          <w:szCs w:val="26"/>
+          <w:lang w:val="en-US"/>
+        </w:rPr>
+        <w:t>, n</w:t>
+      </w:r>
+      <w:r>
+        <w:rPr>
+          <w:rFonts w:ascii="Times New Roman" w:hAnsi="Times New Roman" w:eastAsia="Times New Roman" w:cs="Times New Roman"/>
+          <w:noProof w:val="0"/>
+          <w:sz w:val="26"/>
+          <w:szCs w:val="26"/>
+          <w:lang w:val="en-US"/>
+        </w:rPr>
+        <w:t xml:space="preserve">e </w:t>
+      </w:r>
+      <w:r>
+        <w:rPr>
+          <w:rFonts w:ascii="Times New Roman" w:hAnsi="Times New Roman" w:eastAsia="Times New Roman" w:cs="Times New Roman"/>
+          <w:noProof w:val="0"/>
+          <w:sz w:val="26"/>
+          <w:szCs w:val="26"/>
+          <w:lang w:val="en-US"/>
+        </w:rPr>
+        <w:t>radi</w:t>
+      </w:r>
+      <w:r>
+        <w:rPr>
+          <w:rFonts w:ascii="Times New Roman" w:hAnsi="Times New Roman" w:eastAsia="Times New Roman" w:cs="Times New Roman"/>
+          <w:noProof w:val="0"/>
+          <w:sz w:val="26"/>
+          <w:szCs w:val="26"/>
+          <w:lang w:val="en-US"/>
+        </w:rPr>
+        <w:t xml:space="preserve"> se o </w:t>
+      </w:r>
+      <w:r>
+        <w:rPr>
+          <w:rFonts w:ascii="Times New Roman" w:hAnsi="Times New Roman" w:eastAsia="Times New Roman" w:cs="Times New Roman"/>
+          <w:noProof w:val="0"/>
+          <w:sz w:val="26"/>
+          <w:szCs w:val="26"/>
+          <w:lang w:val="en-US"/>
+        </w:rPr>
+        <w:t>p</w:t>
+      </w:r>
+      <w:r>
+        <w:rPr>
+          <w:rFonts w:ascii="Times New Roman" w:hAnsi="Times New Roman" w:eastAsia="Times New Roman" w:cs="Times New Roman"/>
+          <w:noProof w:val="0"/>
+          <w:sz w:val="26"/>
+          <w:szCs w:val="26"/>
+          <w:lang w:val="en-US"/>
+        </w:rPr>
+        <w:t>ravoj</w:t>
+      </w:r>
+      <w:r>
+        <w:rPr>
+          <w:rFonts w:ascii="Times New Roman" w:hAnsi="Times New Roman" w:eastAsia="Times New Roman" w:cs="Times New Roman"/>
+          <w:noProof w:val="0"/>
+          <w:sz w:val="26"/>
+          <w:szCs w:val="26"/>
+          <w:lang w:val="en-US"/>
+        </w:rPr>
+        <w:t xml:space="preserve"> </w:t>
+      </w:r>
+      <w:r>
+        <w:rPr>
+          <w:rFonts w:ascii="Times New Roman" w:hAnsi="Times New Roman" w:eastAsia="Times New Roman" w:cs="Times New Roman"/>
+          <w:noProof w:val="0"/>
+          <w:sz w:val="26"/>
+          <w:szCs w:val="26"/>
+          <w:lang w:val="en-US"/>
+        </w:rPr>
+        <w:t>d</w:t>
+      </w:r>
+      <w:r>
+        <w:rPr>
+          <w:rFonts w:ascii="Times New Roman" w:hAnsi="Times New Roman" w:eastAsia="Times New Roman" w:cs="Times New Roman"/>
+          <w:noProof w:val="0"/>
+          <w:sz w:val="26"/>
+          <w:szCs w:val="26"/>
+          <w:lang w:val="en-US"/>
+        </w:rPr>
+        <w:t>ekstop</w:t>
+      </w:r>
+      <w:r>
+        <w:rPr>
+          <w:rFonts w:ascii="Times New Roman" w:hAnsi="Times New Roman" w:eastAsia="Times New Roman" w:cs="Times New Roman"/>
+          <w:noProof w:val="0"/>
+          <w:sz w:val="26"/>
+          <w:szCs w:val="26"/>
+          <w:lang w:val="en-US"/>
+        </w:rPr>
+        <w:t xml:space="preserve"> </w:t>
+      </w:r>
+      <w:r>
+        <w:rPr>
+          <w:rFonts w:ascii="Times New Roman" w:hAnsi="Times New Roman" w:eastAsia="Times New Roman" w:cs="Times New Roman"/>
+          <w:noProof w:val="0"/>
+          <w:sz w:val="26"/>
+          <w:szCs w:val="26"/>
+          <w:lang w:val="en-US"/>
+        </w:rPr>
+        <w:t>a</w:t>
+      </w:r>
+      <w:r>
+        <w:rPr>
+          <w:rFonts w:ascii="Times New Roman" w:hAnsi="Times New Roman" w:eastAsia="Times New Roman" w:cs="Times New Roman"/>
+          <w:noProof w:val="0"/>
+          <w:sz w:val="26"/>
+          <w:szCs w:val="26"/>
+          <w:lang w:val="en-US"/>
+        </w:rPr>
+        <w:t>plikaciji</w:t>
+      </w:r>
+      <w:r>
+        <w:rPr>
+          <w:rFonts w:ascii="Times New Roman" w:hAnsi="Times New Roman" w:eastAsia="Times New Roman" w:cs="Times New Roman"/>
+          <w:noProof w:val="0"/>
+          <w:sz w:val="26"/>
+          <w:szCs w:val="26"/>
+          <w:lang w:val="en-US"/>
+        </w:rPr>
+        <w:t>,</w:t>
+      </w:r>
+      <w:r>
+        <w:rPr>
+          <w:rFonts w:ascii="Times New Roman" w:hAnsi="Times New Roman" w:eastAsia="Times New Roman" w:cs="Times New Roman"/>
+          <w:noProof w:val="0"/>
+          <w:sz w:val="26"/>
+          <w:szCs w:val="26"/>
+          <w:lang w:val="en-US"/>
+        </w:rPr>
+        <w:t xml:space="preserve"> </w:t>
+      </w:r>
+      <w:r>
+        <w:rPr>
+          <w:rFonts w:ascii="Times New Roman" w:hAnsi="Times New Roman" w:eastAsia="Times New Roman" w:cs="Times New Roman"/>
+          <w:noProof w:val="0"/>
+          <w:sz w:val="26"/>
+          <w:szCs w:val="26"/>
+          <w:lang w:val="en-US"/>
+        </w:rPr>
+        <w:t>v</w:t>
+      </w:r>
+      <w:r>
+        <w:rPr>
+          <w:rFonts w:ascii="Times New Roman" w:hAnsi="Times New Roman" w:eastAsia="Times New Roman" w:cs="Times New Roman"/>
+          <w:noProof w:val="0"/>
+          <w:sz w:val="26"/>
+          <w:szCs w:val="26"/>
+          <w:lang w:val="en-US"/>
+        </w:rPr>
+        <w:t>eć</w:t>
+      </w:r>
+      <w:r>
+        <w:rPr>
+          <w:rFonts w:ascii="Times New Roman" w:hAnsi="Times New Roman" w:eastAsia="Times New Roman" w:cs="Times New Roman"/>
+          <w:noProof w:val="0"/>
+          <w:sz w:val="26"/>
+          <w:szCs w:val="26"/>
+          <w:lang w:val="en-US"/>
+        </w:rPr>
+        <w:t xml:space="preserve"> </w:t>
+      </w:r>
+      <w:r>
+        <w:rPr>
+          <w:rFonts w:ascii="Times New Roman" w:hAnsi="Times New Roman" w:eastAsia="Times New Roman" w:cs="Times New Roman"/>
+          <w:noProof w:val="0"/>
+          <w:sz w:val="26"/>
+          <w:szCs w:val="26"/>
+          <w:lang w:val="en-US"/>
+        </w:rPr>
+        <w:t xml:space="preserve">o web </w:t>
+      </w:r>
+      <w:r>
+        <w:rPr>
+          <w:rFonts w:ascii="Times New Roman" w:hAnsi="Times New Roman" w:eastAsia="Times New Roman" w:cs="Times New Roman"/>
+          <w:noProof w:val="0"/>
+          <w:sz w:val="26"/>
+          <w:szCs w:val="26"/>
+          <w:lang w:val="en-US"/>
+        </w:rPr>
+        <w:t>a</w:t>
+      </w:r>
+      <w:r>
+        <w:rPr>
+          <w:rFonts w:ascii="Times New Roman" w:hAnsi="Times New Roman" w:eastAsia="Times New Roman" w:cs="Times New Roman"/>
+          <w:noProof w:val="0"/>
+          <w:sz w:val="26"/>
+          <w:szCs w:val="26"/>
+          <w:lang w:val="en-US"/>
+        </w:rPr>
+        <w:t>plikaciji</w:t>
+      </w:r>
+      <w:r>
+        <w:rPr>
+          <w:rFonts w:ascii="Times New Roman" w:hAnsi="Times New Roman" w:eastAsia="Times New Roman" w:cs="Times New Roman"/>
+          <w:noProof w:val="0"/>
+          <w:sz w:val="26"/>
+          <w:szCs w:val="26"/>
+          <w:lang w:val="en-US"/>
+        </w:rPr>
+        <w:t xml:space="preserve"> </w:t>
+      </w:r>
+      <w:r>
+        <w:rPr>
+          <w:rFonts w:ascii="Times New Roman" w:hAnsi="Times New Roman" w:eastAsia="Times New Roman" w:cs="Times New Roman"/>
+          <w:noProof w:val="0"/>
+          <w:sz w:val="26"/>
+          <w:szCs w:val="26"/>
+          <w:lang w:val="en-US"/>
+        </w:rPr>
+        <w:t>k</w:t>
+      </w:r>
+      <w:r>
+        <w:rPr>
+          <w:rFonts w:ascii="Times New Roman" w:hAnsi="Times New Roman" w:eastAsia="Times New Roman" w:cs="Times New Roman"/>
+          <w:noProof w:val="0"/>
+          <w:sz w:val="26"/>
+          <w:szCs w:val="26"/>
+          <w:lang w:val="en-US"/>
+        </w:rPr>
+        <w:t>oja</w:t>
+      </w:r>
+      <w:r>
+        <w:rPr>
+          <w:rFonts w:ascii="Times New Roman" w:hAnsi="Times New Roman" w:eastAsia="Times New Roman" w:cs="Times New Roman"/>
+          <w:noProof w:val="0"/>
+          <w:sz w:val="26"/>
+          <w:szCs w:val="26"/>
+          <w:lang w:val="en-US"/>
+        </w:rPr>
+        <w:t xml:space="preserve"> </w:t>
+      </w:r>
+      <w:r>
+        <w:rPr>
+          <w:rFonts w:ascii="Times New Roman" w:hAnsi="Times New Roman" w:eastAsia="Times New Roman" w:cs="Times New Roman"/>
+          <w:noProof w:val="0"/>
+          <w:sz w:val="26"/>
+          <w:szCs w:val="26"/>
+          <w:lang w:val="en-US"/>
+        </w:rPr>
+        <w:t>i</w:t>
+      </w:r>
+      <w:r>
+        <w:rPr>
+          <w:rFonts w:ascii="Times New Roman" w:hAnsi="Times New Roman" w:eastAsia="Times New Roman" w:cs="Times New Roman"/>
+          <w:noProof w:val="0"/>
+          <w:sz w:val="26"/>
+          <w:szCs w:val="26"/>
+          <w:lang w:val="en-US"/>
+        </w:rPr>
+        <w:t>ma</w:t>
+      </w:r>
+      <w:r>
+        <w:rPr>
+          <w:rFonts w:ascii="Times New Roman" w:hAnsi="Times New Roman" w:eastAsia="Times New Roman" w:cs="Times New Roman"/>
+          <w:noProof w:val="0"/>
+          <w:sz w:val="26"/>
+          <w:szCs w:val="26"/>
+          <w:lang w:val="en-US"/>
+        </w:rPr>
+        <w:t xml:space="preserve"> </w:t>
+      </w:r>
+      <w:r>
+        <w:rPr>
+          <w:rFonts w:ascii="Times New Roman" w:hAnsi="Times New Roman" w:eastAsia="Times New Roman" w:cs="Times New Roman"/>
+          <w:noProof w:val="0"/>
+          <w:sz w:val="26"/>
+          <w:szCs w:val="26"/>
+          <w:lang w:val="en-US"/>
+        </w:rPr>
+        <w:t>s</w:t>
+      </w:r>
+      <w:r>
+        <w:rPr>
+          <w:rFonts w:ascii="Times New Roman" w:hAnsi="Times New Roman" w:eastAsia="Times New Roman" w:cs="Times New Roman"/>
+          <w:noProof w:val="0"/>
+          <w:sz w:val="26"/>
+          <w:szCs w:val="26"/>
+          <w:lang w:val="en-US"/>
+        </w:rPr>
+        <w:t>voju</w:t>
+      </w:r>
+      <w:r>
+        <w:rPr>
+          <w:rFonts w:ascii="Times New Roman" w:hAnsi="Times New Roman" w:eastAsia="Times New Roman" w:cs="Times New Roman"/>
+          <w:noProof w:val="0"/>
+          <w:sz w:val="26"/>
+          <w:szCs w:val="26"/>
+          <w:lang w:val="en-US"/>
+        </w:rPr>
+        <w:t xml:space="preserve"> </w:t>
+      </w:r>
+      <w:r>
+        <w:rPr>
+          <w:rFonts w:ascii="Times New Roman" w:hAnsi="Times New Roman" w:eastAsia="Times New Roman" w:cs="Times New Roman"/>
+          <w:noProof w:val="0"/>
+          <w:sz w:val="26"/>
+          <w:szCs w:val="26"/>
+          <w:lang w:val="en-US"/>
+        </w:rPr>
+        <w:t>i</w:t>
+      </w:r>
+      <w:r>
+        <w:rPr>
+          <w:rFonts w:ascii="Times New Roman" w:hAnsi="Times New Roman" w:eastAsia="Times New Roman" w:cs="Times New Roman"/>
+          <w:noProof w:val="0"/>
+          <w:sz w:val="26"/>
+          <w:szCs w:val="26"/>
+          <w:lang w:val="en-US"/>
+        </w:rPr>
+        <w:t>konicu</w:t>
+      </w:r>
+      <w:r>
+        <w:rPr>
+          <w:rFonts w:ascii="Times New Roman" w:hAnsi="Times New Roman" w:eastAsia="Times New Roman" w:cs="Times New Roman"/>
+          <w:noProof w:val="0"/>
+          <w:sz w:val="26"/>
+          <w:szCs w:val="26"/>
+          <w:lang w:val="en-US"/>
+        </w:rPr>
+        <w:t xml:space="preserve"> </w:t>
+      </w:r>
+      <w:r>
+        <w:rPr>
+          <w:rFonts w:ascii="Times New Roman" w:hAnsi="Times New Roman" w:eastAsia="Times New Roman" w:cs="Times New Roman"/>
+          <w:noProof w:val="0"/>
+          <w:sz w:val="26"/>
+          <w:szCs w:val="26"/>
+          <w:lang w:val="en-US"/>
+        </w:rPr>
+        <w:t>n</w:t>
+      </w:r>
+      <w:r>
+        <w:rPr>
+          <w:rFonts w:ascii="Times New Roman" w:hAnsi="Times New Roman" w:eastAsia="Times New Roman" w:cs="Times New Roman"/>
+          <w:noProof w:val="0"/>
+          <w:sz w:val="26"/>
+          <w:szCs w:val="26"/>
+          <w:lang w:val="en-US"/>
+        </w:rPr>
+        <w:t>a</w:t>
+      </w:r>
+      <w:r>
+        <w:rPr>
+          <w:rFonts w:ascii="Times New Roman" w:hAnsi="Times New Roman" w:eastAsia="Times New Roman" w:cs="Times New Roman"/>
+          <w:noProof w:val="0"/>
+          <w:sz w:val="26"/>
+          <w:szCs w:val="26"/>
+          <w:lang w:val="en-US"/>
+        </w:rPr>
+        <w:t xml:space="preserve"> </w:t>
+      </w:r>
+      <w:r>
+        <w:rPr>
+          <w:rFonts w:ascii="Times New Roman" w:hAnsi="Times New Roman" w:eastAsia="Times New Roman" w:cs="Times New Roman"/>
+          <w:noProof w:val="0"/>
+          <w:sz w:val="26"/>
+          <w:szCs w:val="26"/>
+          <w:lang w:val="en-US"/>
+        </w:rPr>
+        <w:t>radnoj</w:t>
+      </w:r>
+      <w:r>
+        <w:rPr>
+          <w:rFonts w:ascii="Times New Roman" w:hAnsi="Times New Roman" w:eastAsia="Times New Roman" w:cs="Times New Roman"/>
+          <w:noProof w:val="0"/>
+          <w:sz w:val="26"/>
+          <w:szCs w:val="26"/>
+          <w:lang w:val="en-US"/>
+        </w:rPr>
+        <w:t xml:space="preserve"> </w:t>
+      </w:r>
+      <w:r>
+        <w:rPr>
+          <w:rFonts w:ascii="Times New Roman" w:hAnsi="Times New Roman" w:eastAsia="Times New Roman" w:cs="Times New Roman"/>
+          <w:noProof w:val="0"/>
+          <w:sz w:val="26"/>
+          <w:szCs w:val="26"/>
+          <w:lang w:val="en-US"/>
+        </w:rPr>
+        <w:t>površini</w:t>
+      </w:r>
+      <w:r>
+        <w:rPr>
+          <w:rFonts w:ascii="Times New Roman" w:hAnsi="Times New Roman" w:eastAsia="Times New Roman" w:cs="Times New Roman"/>
+          <w:noProof w:val="0"/>
+          <w:sz w:val="26"/>
+          <w:szCs w:val="26"/>
+          <w:lang w:val="en-US"/>
+        </w:rPr>
+        <w:t xml:space="preserve"> </w:t>
+      </w:r>
+      <w:r>
+        <w:rPr>
+          <w:rFonts w:ascii="Times New Roman" w:hAnsi="Times New Roman" w:eastAsia="Times New Roman" w:cs="Times New Roman"/>
+          <w:noProof w:val="0"/>
+          <w:sz w:val="26"/>
+          <w:szCs w:val="26"/>
+          <w:lang w:val="en-US"/>
+        </w:rPr>
+        <w:t>računara</w:t>
+      </w:r>
+      <w:r>
+        <w:rPr>
+          <w:rFonts w:ascii="Times New Roman" w:hAnsi="Times New Roman" w:eastAsia="Times New Roman" w:cs="Times New Roman"/>
+          <w:noProof w:val="0"/>
+          <w:sz w:val="26"/>
+          <w:szCs w:val="26"/>
+          <w:lang w:val="en-US"/>
+        </w:rPr>
+        <w:t>,</w:t>
+      </w:r>
+      <w:r>
+        <w:rPr>
+          <w:rFonts w:ascii="Times New Roman" w:hAnsi="Times New Roman" w:eastAsia="Times New Roman" w:cs="Times New Roman"/>
+          <w:noProof w:val="0"/>
+          <w:sz w:val="26"/>
+          <w:szCs w:val="26"/>
+          <w:lang w:val="en-US"/>
+        </w:rPr>
+        <w:t xml:space="preserve"> </w:t>
+      </w:r>
+      <w:r>
+        <w:rPr>
+          <w:rFonts w:ascii="Times New Roman" w:hAnsi="Times New Roman" w:eastAsia="Times New Roman" w:cs="Times New Roman"/>
+          <w:noProof w:val="0"/>
+          <w:sz w:val="26"/>
+          <w:szCs w:val="26"/>
+          <w:lang w:val="en-US"/>
+        </w:rPr>
+        <w:t>preko</w:t>
+      </w:r>
+      <w:r>
+        <w:rPr>
+          <w:rFonts w:ascii="Times New Roman" w:hAnsi="Times New Roman" w:eastAsia="Times New Roman" w:cs="Times New Roman"/>
+          <w:noProof w:val="0"/>
+          <w:sz w:val="26"/>
+          <w:szCs w:val="26"/>
+          <w:lang w:val="en-US"/>
+        </w:rPr>
+        <w:t xml:space="preserve"> </w:t>
+      </w:r>
+      <w:r>
+        <w:rPr>
+          <w:rFonts w:ascii="Times New Roman" w:hAnsi="Times New Roman" w:eastAsia="Times New Roman" w:cs="Times New Roman"/>
+          <w:noProof w:val="0"/>
+          <w:sz w:val="26"/>
+          <w:szCs w:val="26"/>
+          <w:lang w:val="en-US"/>
+        </w:rPr>
+        <w:t>koje</w:t>
+      </w:r>
+      <w:r>
+        <w:rPr>
+          <w:rFonts w:ascii="Times New Roman" w:hAnsi="Times New Roman" w:eastAsia="Times New Roman" w:cs="Times New Roman"/>
+          <w:noProof w:val="0"/>
+          <w:sz w:val="26"/>
+          <w:szCs w:val="26"/>
+          <w:lang w:val="en-US"/>
+        </w:rPr>
+        <w:t xml:space="preserve"> je </w:t>
+      </w:r>
+      <w:r>
+        <w:rPr>
+          <w:rFonts w:ascii="Times New Roman" w:hAnsi="Times New Roman" w:eastAsia="Times New Roman" w:cs="Times New Roman"/>
+          <w:noProof w:val="0"/>
+          <w:sz w:val="26"/>
+          <w:szCs w:val="26"/>
+          <w:lang w:val="en-US"/>
+        </w:rPr>
+        <w:t>moguće</w:t>
+      </w:r>
+      <w:r>
+        <w:rPr>
+          <w:rFonts w:ascii="Times New Roman" w:hAnsi="Times New Roman" w:eastAsia="Times New Roman" w:cs="Times New Roman"/>
+          <w:noProof w:val="0"/>
+          <w:sz w:val="26"/>
+          <w:szCs w:val="26"/>
+          <w:lang w:val="en-US"/>
+        </w:rPr>
+        <w:t xml:space="preserve"> </w:t>
+      </w:r>
+      <w:r>
+        <w:rPr>
+          <w:rFonts w:ascii="Times New Roman" w:hAnsi="Times New Roman" w:eastAsia="Times New Roman" w:cs="Times New Roman"/>
+          <w:noProof w:val="0"/>
+          <w:sz w:val="26"/>
+          <w:szCs w:val="26"/>
+          <w:lang w:val="en-US"/>
+        </w:rPr>
+        <w:t>otvoriti</w:t>
+      </w:r>
+      <w:r>
+        <w:rPr>
+          <w:rFonts w:ascii="Times New Roman" w:hAnsi="Times New Roman" w:eastAsia="Times New Roman" w:cs="Times New Roman"/>
+          <w:noProof w:val="0"/>
+          <w:sz w:val="26"/>
+          <w:szCs w:val="26"/>
+          <w:lang w:val="en-US"/>
+        </w:rPr>
+        <w:t xml:space="preserve"> </w:t>
+      </w:r>
+      <w:r>
+        <w:rPr>
+          <w:rFonts w:ascii="Times New Roman" w:hAnsi="Times New Roman" w:eastAsia="Times New Roman" w:cs="Times New Roman"/>
+          <w:noProof w:val="0"/>
+          <w:sz w:val="26"/>
+          <w:szCs w:val="26"/>
+          <w:lang w:val="en-US"/>
+        </w:rPr>
+        <w:t>aplikaciju</w:t>
+      </w:r>
+      <w:r>
+        <w:rPr>
+          <w:rFonts w:ascii="Times New Roman" w:hAnsi="Times New Roman" w:eastAsia="Times New Roman" w:cs="Times New Roman"/>
+          <w:noProof w:val="0"/>
+          <w:sz w:val="26"/>
+          <w:szCs w:val="26"/>
+          <w:lang w:val="en-US"/>
+        </w:rPr>
+        <w:t xml:space="preserve"> </w:t>
+      </w:r>
+      <w:r>
+        <w:rPr>
+          <w:rFonts w:ascii="Times New Roman" w:hAnsi="Times New Roman" w:eastAsia="Times New Roman" w:cs="Times New Roman"/>
+          <w:noProof w:val="0"/>
+          <w:sz w:val="26"/>
+          <w:szCs w:val="26"/>
+          <w:lang w:val="en-US"/>
+        </w:rPr>
+        <w:t>koja</w:t>
+      </w:r>
+      <w:r>
+        <w:rPr>
+          <w:rFonts w:ascii="Times New Roman" w:hAnsi="Times New Roman" w:eastAsia="Times New Roman" w:cs="Times New Roman"/>
+          <w:noProof w:val="0"/>
+          <w:sz w:val="26"/>
+          <w:szCs w:val="26"/>
+          <w:lang w:val="en-US"/>
+        </w:rPr>
+        <w:t xml:space="preserve"> </w:t>
+      </w:r>
+      <w:r>
+        <w:rPr>
+          <w:rFonts w:ascii="Times New Roman" w:hAnsi="Times New Roman" w:eastAsia="Times New Roman" w:cs="Times New Roman"/>
+          <w:noProof w:val="0"/>
+          <w:sz w:val="26"/>
+          <w:szCs w:val="26"/>
+          <w:lang w:val="en-US"/>
+        </w:rPr>
+        <w:t>će</w:t>
+      </w:r>
+      <w:r>
+        <w:rPr>
+          <w:rFonts w:ascii="Times New Roman" w:hAnsi="Times New Roman" w:eastAsia="Times New Roman" w:cs="Times New Roman"/>
+          <w:noProof w:val="0"/>
+          <w:sz w:val="26"/>
+          <w:szCs w:val="26"/>
+          <w:lang w:val="en-US"/>
+        </w:rPr>
+        <w:t xml:space="preserve"> </w:t>
+      </w:r>
+      <w:r>
+        <w:rPr>
+          <w:rFonts w:ascii="Times New Roman" w:hAnsi="Times New Roman" w:eastAsia="Times New Roman" w:cs="Times New Roman"/>
+          <w:noProof w:val="0"/>
+          <w:sz w:val="26"/>
+          <w:szCs w:val="26"/>
+          <w:lang w:val="en-US"/>
+        </w:rPr>
+        <w:t>izgledati</w:t>
+      </w:r>
+      <w:r>
+        <w:rPr>
+          <w:rFonts w:ascii="Times New Roman" w:hAnsi="Times New Roman" w:eastAsia="Times New Roman" w:cs="Times New Roman"/>
+          <w:noProof w:val="0"/>
+          <w:sz w:val="26"/>
+          <w:szCs w:val="26"/>
+          <w:lang w:val="en-US"/>
+        </w:rPr>
+        <w:t xml:space="preserve"> </w:t>
+      </w:r>
+      <w:r>
+        <w:rPr>
+          <w:rFonts w:ascii="Times New Roman" w:hAnsi="Times New Roman" w:eastAsia="Times New Roman" w:cs="Times New Roman"/>
+          <w:noProof w:val="0"/>
+          <w:sz w:val="26"/>
+          <w:szCs w:val="26"/>
+          <w:lang w:val="en-US"/>
+        </w:rPr>
+        <w:t>kao</w:t>
+      </w:r>
+      <w:r>
+        <w:rPr>
+          <w:rFonts w:ascii="Times New Roman" w:hAnsi="Times New Roman" w:eastAsia="Times New Roman" w:cs="Times New Roman"/>
+          <w:noProof w:val="0"/>
+          <w:sz w:val="26"/>
+          <w:szCs w:val="26"/>
+          <w:lang w:val="en-US"/>
+        </w:rPr>
+        <w:t xml:space="preserve"> da je u </w:t>
+      </w:r>
+      <w:r>
+        <w:rPr>
+          <w:rFonts w:ascii="Times New Roman" w:hAnsi="Times New Roman" w:eastAsia="Times New Roman" w:cs="Times New Roman"/>
+          <w:noProof w:val="0"/>
+          <w:sz w:val="26"/>
+          <w:szCs w:val="26"/>
+          <w:lang w:val="en-US"/>
+        </w:rPr>
+        <w:t>pitanju</w:t>
+      </w:r>
+      <w:r>
+        <w:rPr>
+          <w:rFonts w:ascii="Times New Roman" w:hAnsi="Times New Roman" w:eastAsia="Times New Roman" w:cs="Times New Roman"/>
+          <w:noProof w:val="0"/>
+          <w:sz w:val="26"/>
+          <w:szCs w:val="26"/>
+          <w:lang w:val="en-US"/>
+        </w:rPr>
+        <w:t xml:space="preserve"> desktop </w:t>
+      </w:r>
+      <w:r>
+        <w:rPr>
+          <w:rFonts w:ascii="Times New Roman" w:hAnsi="Times New Roman" w:eastAsia="Times New Roman" w:cs="Times New Roman"/>
+          <w:noProof w:val="0"/>
+          <w:sz w:val="26"/>
+          <w:szCs w:val="26"/>
+          <w:lang w:val="en-US"/>
+        </w:rPr>
+        <w:t>i</w:t>
+      </w:r>
+      <w:r>
+        <w:rPr>
+          <w:rFonts w:ascii="Times New Roman" w:hAnsi="Times New Roman" w:eastAsia="Times New Roman" w:cs="Times New Roman"/>
+          <w:noProof w:val="0"/>
+          <w:sz w:val="26"/>
+          <w:szCs w:val="26"/>
+          <w:lang w:val="en-US"/>
+        </w:rPr>
+        <w:t xml:space="preserve"> </w:t>
+      </w:r>
+      <w:r>
+        <w:rPr>
+          <w:rFonts w:ascii="Times New Roman" w:hAnsi="Times New Roman" w:eastAsia="Times New Roman" w:cs="Times New Roman"/>
+          <w:noProof w:val="0"/>
+          <w:sz w:val="26"/>
+          <w:szCs w:val="26"/>
+          <w:lang w:val="en-US"/>
+        </w:rPr>
+        <w:t>koja</w:t>
+      </w:r>
+      <w:r>
+        <w:rPr>
+          <w:rFonts w:ascii="Times New Roman" w:hAnsi="Times New Roman" w:eastAsia="Times New Roman" w:cs="Times New Roman"/>
+          <w:noProof w:val="0"/>
+          <w:sz w:val="26"/>
+          <w:szCs w:val="26"/>
+          <w:lang w:val="en-US"/>
+        </w:rPr>
+        <w:t xml:space="preserve"> </w:t>
+      </w:r>
+      <w:r>
+        <w:rPr>
+          <w:rFonts w:ascii="Times New Roman" w:hAnsi="Times New Roman" w:eastAsia="Times New Roman" w:cs="Times New Roman"/>
+          <w:noProof w:val="0"/>
+          <w:sz w:val="26"/>
+          <w:szCs w:val="26"/>
+          <w:lang w:val="en-US"/>
+        </w:rPr>
+        <w:t>pruža</w:t>
+      </w:r>
+      <w:r>
+        <w:rPr>
+          <w:rFonts w:ascii="Times New Roman" w:hAnsi="Times New Roman" w:eastAsia="Times New Roman" w:cs="Times New Roman"/>
+          <w:noProof w:val="0"/>
+          <w:sz w:val="26"/>
+          <w:szCs w:val="26"/>
+          <w:lang w:val="en-US"/>
+        </w:rPr>
+        <w:t xml:space="preserve"> </w:t>
+      </w:r>
+      <w:r>
+        <w:rPr>
+          <w:rFonts w:ascii="Times New Roman" w:hAnsi="Times New Roman" w:eastAsia="Times New Roman" w:cs="Times New Roman"/>
+          <w:noProof w:val="0"/>
+          <w:sz w:val="26"/>
+          <w:szCs w:val="26"/>
+          <w:lang w:val="en-US"/>
+        </w:rPr>
+        <w:t>mogućnost</w:t>
+      </w:r>
+      <w:r>
+        <w:rPr>
+          <w:rFonts w:ascii="Times New Roman" w:hAnsi="Times New Roman" w:eastAsia="Times New Roman" w:cs="Times New Roman"/>
+          <w:noProof w:val="0"/>
+          <w:sz w:val="26"/>
+          <w:szCs w:val="26"/>
+          <w:lang w:val="en-US"/>
+        </w:rPr>
+        <w:t xml:space="preserve"> </w:t>
+      </w:r>
+      <w:r>
+        <w:rPr>
+          <w:rFonts w:ascii="Times New Roman" w:hAnsi="Times New Roman" w:eastAsia="Times New Roman" w:cs="Times New Roman"/>
+          <w:noProof w:val="0"/>
+          <w:sz w:val="26"/>
+          <w:szCs w:val="26"/>
+          <w:lang w:val="en-US"/>
+        </w:rPr>
+        <w:t>rada</w:t>
+      </w:r>
+      <w:r>
+        <w:rPr>
+          <w:rFonts w:ascii="Times New Roman" w:hAnsi="Times New Roman" w:eastAsia="Times New Roman" w:cs="Times New Roman"/>
+          <w:noProof w:val="0"/>
+          <w:sz w:val="26"/>
+          <w:szCs w:val="26"/>
+          <w:lang w:val="en-US"/>
+        </w:rPr>
+        <w:t xml:space="preserve"> </w:t>
+      </w:r>
+      <w:r>
+        <w:rPr>
+          <w:rFonts w:ascii="Times New Roman" w:hAnsi="Times New Roman" w:eastAsia="Times New Roman" w:cs="Times New Roman"/>
+          <w:noProof w:val="0"/>
+          <w:sz w:val="26"/>
+          <w:szCs w:val="26"/>
+          <w:lang w:val="en-US"/>
+        </w:rPr>
+        <w:t>čak</w:t>
+      </w:r>
+      <w:r>
+        <w:rPr>
+          <w:rFonts w:ascii="Times New Roman" w:hAnsi="Times New Roman" w:eastAsia="Times New Roman" w:cs="Times New Roman"/>
+          <w:noProof w:val="0"/>
+          <w:sz w:val="26"/>
+          <w:szCs w:val="26"/>
+          <w:lang w:val="en-US"/>
+        </w:rPr>
+        <w:t xml:space="preserve"> </w:t>
+      </w:r>
+      <w:r>
+        <w:rPr>
+          <w:rFonts w:ascii="Times New Roman" w:hAnsi="Times New Roman" w:eastAsia="Times New Roman" w:cs="Times New Roman"/>
+          <w:noProof w:val="0"/>
+          <w:sz w:val="26"/>
+          <w:szCs w:val="26"/>
+          <w:lang w:val="en-US"/>
+        </w:rPr>
+        <w:t>i</w:t>
+      </w:r>
+      <w:r>
+        <w:rPr>
+          <w:rFonts w:ascii="Times New Roman" w:hAnsi="Times New Roman" w:eastAsia="Times New Roman" w:cs="Times New Roman"/>
+          <w:noProof w:val="0"/>
+          <w:sz w:val="26"/>
+          <w:szCs w:val="26"/>
+          <w:lang w:val="en-US"/>
+        </w:rPr>
+        <w:t xml:space="preserve"> u offline </w:t>
+      </w:r>
+      <w:r>
+        <w:rPr>
+          <w:rFonts w:ascii="Times New Roman" w:hAnsi="Times New Roman" w:eastAsia="Times New Roman" w:cs="Times New Roman"/>
+          <w:noProof w:val="0"/>
+          <w:sz w:val="26"/>
+          <w:szCs w:val="26"/>
+          <w:lang w:val="en-US"/>
+        </w:rPr>
+        <w:t>mo</w:t>
+      </w:r>
+      <w:r>
+        <w:rPr>
+          <w:rFonts w:ascii="Times New Roman" w:hAnsi="Times New Roman" w:eastAsia="Times New Roman" w:cs="Times New Roman"/>
+          <w:noProof w:val="0"/>
+          <w:sz w:val="26"/>
+          <w:szCs w:val="26"/>
+          <w:lang w:val="en-US"/>
+        </w:rPr>
+        <w:t>du</w:t>
+      </w:r>
+      <w:r>
+        <w:rPr>
+          <w:rFonts w:ascii="Times New Roman" w:hAnsi="Times New Roman" w:eastAsia="Times New Roman" w:cs="Times New Roman"/>
+          <w:noProof w:val="0"/>
+          <w:sz w:val="26"/>
+          <w:szCs w:val="26"/>
+          <w:lang w:val="en-US"/>
+        </w:rPr>
+        <w:t>.</w:t>
+      </w:r>
+      <w:r>
+        <w:rPr>
+          <w:rFonts w:ascii="Times New Roman" w:hAnsi="Times New Roman" w:eastAsia="Times New Roman" w:cs="Times New Roman"/>
+          <w:noProof w:val="0"/>
+          <w:sz w:val="26"/>
+          <w:szCs w:val="26"/>
+          <w:lang w:val="en-US"/>
+        </w:rPr>
+        <w:t xml:space="preserve"> Kao </w:t>
+      </w:r>
+      <w:r>
+        <w:rPr>
+          <w:rFonts w:ascii="Times New Roman" w:hAnsi="Times New Roman" w:eastAsia="Times New Roman" w:cs="Times New Roman"/>
+          <w:noProof w:val="0"/>
+          <w:sz w:val="26"/>
+          <w:szCs w:val="26"/>
+          <w:lang w:val="en-US"/>
+        </w:rPr>
+        <w:t>i</w:t>
+      </w:r>
+      <w:r>
+        <w:rPr>
+          <w:rFonts w:ascii="Times New Roman" w:hAnsi="Times New Roman" w:eastAsia="Times New Roman" w:cs="Times New Roman"/>
+          <w:noProof w:val="0"/>
+          <w:sz w:val="26"/>
+          <w:szCs w:val="26"/>
+          <w:lang w:val="en-US"/>
+        </w:rPr>
+        <w:t xml:space="preserve"> u </w:t>
+      </w:r>
+      <w:r>
+        <w:rPr>
+          <w:rFonts w:ascii="Times New Roman" w:hAnsi="Times New Roman" w:eastAsia="Times New Roman" w:cs="Times New Roman"/>
+          <w:noProof w:val="0"/>
+          <w:sz w:val="26"/>
+          <w:szCs w:val="26"/>
+          <w:lang w:val="en-US"/>
+        </w:rPr>
+        <w:t>radu</w:t>
+      </w:r>
+      <w:r>
+        <w:rPr>
+          <w:rFonts w:ascii="Times New Roman" w:hAnsi="Times New Roman" w:eastAsia="Times New Roman" w:cs="Times New Roman"/>
+          <w:noProof w:val="0"/>
+          <w:sz w:val="26"/>
+          <w:szCs w:val="26"/>
+          <w:lang w:val="en-US"/>
+        </w:rPr>
+        <w:t xml:space="preserve"> </w:t>
+      </w:r>
+      <w:r>
+        <w:rPr>
+          <w:rFonts w:ascii="Times New Roman" w:hAnsi="Times New Roman" w:eastAsia="Times New Roman" w:cs="Times New Roman"/>
+          <w:noProof w:val="0"/>
+          <w:sz w:val="26"/>
+          <w:szCs w:val="26"/>
+          <w:lang w:val="en-US"/>
+        </w:rPr>
+        <w:t>sa</w:t>
+      </w:r>
+      <w:r>
+        <w:rPr>
+          <w:rFonts w:ascii="Times New Roman" w:hAnsi="Times New Roman" w:eastAsia="Times New Roman" w:cs="Times New Roman"/>
+          <w:noProof w:val="0"/>
+          <w:sz w:val="26"/>
+          <w:szCs w:val="26"/>
+          <w:lang w:val="en-US"/>
+        </w:rPr>
+        <w:t xml:space="preserve"> </w:t>
+      </w:r>
+      <w:r>
+        <w:rPr>
+          <w:rFonts w:ascii="Times New Roman" w:hAnsi="Times New Roman" w:eastAsia="Times New Roman" w:cs="Times New Roman"/>
+          <w:noProof w:val="0"/>
+          <w:sz w:val="26"/>
+          <w:szCs w:val="26"/>
+          <w:lang w:val="en-US"/>
+        </w:rPr>
+        <w:t>drugim</w:t>
+      </w:r>
+      <w:r>
+        <w:rPr>
+          <w:rFonts w:ascii="Times New Roman" w:hAnsi="Times New Roman" w:eastAsia="Times New Roman" w:cs="Times New Roman"/>
+          <w:noProof w:val="0"/>
+          <w:sz w:val="26"/>
+          <w:szCs w:val="26"/>
+          <w:lang w:val="en-US"/>
+        </w:rPr>
+        <w:t xml:space="preserve"> </w:t>
+      </w:r>
+      <w:r>
+        <w:rPr>
+          <w:rFonts w:ascii="Times New Roman" w:hAnsi="Times New Roman" w:eastAsia="Times New Roman" w:cs="Times New Roman"/>
+          <w:noProof w:val="0"/>
+          <w:sz w:val="26"/>
+          <w:szCs w:val="26"/>
+          <w:lang w:val="en-US"/>
+        </w:rPr>
+        <w:t>aplijacijama</w:t>
+      </w:r>
+      <w:r>
+        <w:rPr>
+          <w:rFonts w:ascii="Times New Roman" w:hAnsi="Times New Roman" w:eastAsia="Times New Roman" w:cs="Times New Roman"/>
+          <w:noProof w:val="0"/>
+          <w:sz w:val="26"/>
+          <w:szCs w:val="26"/>
+          <w:lang w:val="en-US"/>
+        </w:rPr>
+        <w:t xml:space="preserve"> u offline </w:t>
+      </w:r>
+      <w:r>
+        <w:rPr>
+          <w:rFonts w:ascii="Times New Roman" w:hAnsi="Times New Roman" w:eastAsia="Times New Roman" w:cs="Times New Roman"/>
+          <w:noProof w:val="0"/>
+          <w:sz w:val="26"/>
+          <w:szCs w:val="26"/>
+          <w:lang w:val="en-US"/>
+        </w:rPr>
+        <w:t>modu</w:t>
       </w:r>
       <w:r>
         <w:rPr>
@@ -24488,87 +25838,97 @@
           <w:szCs w:val="26"/>
           <w:lang w:val="en-US"/>
         </w:rPr>
-        <w:t>pomenuo</w:t>
-      </w:r>
-      <w:r>
-        <w:rPr>
-          <w:rFonts w:ascii="Times New Roman" w:hAnsi="Times New Roman" w:eastAsia="Times New Roman" w:cs="Times New Roman"/>
-          <w:noProof w:val="0"/>
-          <w:sz w:val="26"/>
-          <w:szCs w:val="26"/>
-          <w:lang w:val="en-US"/>
-        </w:rPr>
-        <w:t xml:space="preserve"> </w:t>
-      </w:r>
-      <w:r>
-        <w:rPr>
-          <w:rFonts w:ascii="Times New Roman" w:hAnsi="Times New Roman" w:eastAsia="Times New Roman" w:cs="Times New Roman"/>
-          <w:noProof w:val="0"/>
-          <w:sz w:val="26"/>
-          <w:szCs w:val="26"/>
-          <w:lang w:val="en-US"/>
-        </w:rPr>
-        <w:t>bih</w:t>
-      </w:r>
-      <w:r>
-        <w:rPr>
-          <w:rFonts w:ascii="Times New Roman" w:hAnsi="Times New Roman" w:eastAsia="Times New Roman" w:cs="Times New Roman"/>
-          <w:noProof w:val="0"/>
-          <w:sz w:val="26"/>
-          <w:szCs w:val="26"/>
-          <w:lang w:val="en-US"/>
-        </w:rPr>
-        <w:t xml:space="preserve"> da, pored </w:t>
-      </w:r>
-      <w:r>
-        <w:rPr>
-          <w:rFonts w:ascii="Times New Roman" w:hAnsi="Times New Roman" w:eastAsia="Times New Roman" w:cs="Times New Roman"/>
-          <w:noProof w:val="0"/>
-          <w:sz w:val="26"/>
-          <w:szCs w:val="26"/>
-          <w:lang w:val="en-US"/>
-        </w:rPr>
-        <w:t>razvoja</w:t>
-      </w:r>
-      <w:r>
-        <w:rPr>
-          <w:rFonts w:ascii="Times New Roman" w:hAnsi="Times New Roman" w:eastAsia="Times New Roman" w:cs="Times New Roman"/>
-          <w:noProof w:val="0"/>
-          <w:sz w:val="26"/>
-          <w:szCs w:val="26"/>
-          <w:lang w:val="en-US"/>
-        </w:rPr>
-        <w:t xml:space="preserve"> </w:t>
-      </w:r>
-      <w:r>
-        <w:rPr>
-          <w:rFonts w:ascii="Times New Roman" w:hAnsi="Times New Roman" w:eastAsia="Times New Roman" w:cs="Times New Roman"/>
-          <w:noProof w:val="0"/>
-          <w:sz w:val="26"/>
-          <w:szCs w:val="26"/>
-          <w:lang w:val="en-US"/>
-        </w:rPr>
-        <w:t>standardne</w:t>
-      </w:r>
-      <w:r>
-        <w:rPr>
-          <w:rFonts w:ascii="Times New Roman" w:hAnsi="Times New Roman" w:eastAsia="Times New Roman" w:cs="Times New Roman"/>
-          <w:noProof w:val="0"/>
-          <w:sz w:val="26"/>
-          <w:szCs w:val="26"/>
-          <w:lang w:val="en-US"/>
-        </w:rPr>
-        <w:t xml:space="preserve"> </w:t>
-      </w:r>
-      <w:r>
-        <w:rPr>
-          <w:rFonts w:ascii="Times New Roman" w:hAnsi="Times New Roman" w:eastAsia="Times New Roman" w:cs="Times New Roman"/>
-          <w:noProof w:val="0"/>
-          <w:sz w:val="26"/>
-          <w:szCs w:val="26"/>
-          <w:lang w:val="en-US"/>
-        </w:rPr>
-        <w:t xml:space="preserve">web </w:t>
+        <w:t>treba</w:t>
+      </w:r>
+      <w:r>
+        <w:rPr>
+          <w:rFonts w:ascii="Times New Roman" w:hAnsi="Times New Roman" w:eastAsia="Times New Roman" w:cs="Times New Roman"/>
+          <w:noProof w:val="0"/>
+          <w:sz w:val="26"/>
+          <w:szCs w:val="26"/>
+          <w:lang w:val="en-US"/>
+        </w:rPr>
+        <w:t xml:space="preserve"> </w:t>
+      </w:r>
+      <w:r>
+        <w:rPr>
+          <w:rFonts w:ascii="Times New Roman" w:hAnsi="Times New Roman" w:eastAsia="Times New Roman" w:cs="Times New Roman"/>
+          <w:noProof w:val="0"/>
+          <w:sz w:val="26"/>
+          <w:szCs w:val="26"/>
+          <w:lang w:val="en-US"/>
+        </w:rPr>
+        <w:t>obratiti</w:t>
+      </w:r>
+      <w:r>
+        <w:rPr>
+          <w:rFonts w:ascii="Times New Roman" w:hAnsi="Times New Roman" w:eastAsia="Times New Roman" w:cs="Times New Roman"/>
+          <w:noProof w:val="0"/>
+          <w:sz w:val="26"/>
+          <w:szCs w:val="26"/>
+          <w:lang w:val="en-US"/>
+        </w:rPr>
+        <w:t xml:space="preserve"> </w:t>
+      </w:r>
+      <w:r>
+        <w:rPr>
+          <w:rFonts w:ascii="Times New Roman" w:hAnsi="Times New Roman" w:eastAsia="Times New Roman" w:cs="Times New Roman"/>
+          <w:noProof w:val="0"/>
+          <w:sz w:val="26"/>
+          <w:szCs w:val="26"/>
+          <w:lang w:val="en-US"/>
+        </w:rPr>
+        <w:t>pažnju</w:t>
+      </w:r>
+      <w:r>
+        <w:rPr>
+          <w:rFonts w:ascii="Times New Roman" w:hAnsi="Times New Roman" w:eastAsia="Times New Roman" w:cs="Times New Roman"/>
+          <w:noProof w:val="0"/>
+          <w:sz w:val="26"/>
+          <w:szCs w:val="26"/>
+          <w:lang w:val="en-US"/>
+        </w:rPr>
+        <w:t xml:space="preserve"> </w:t>
+      </w:r>
+      <w:r>
+        <w:rPr>
+          <w:rFonts w:ascii="Times New Roman" w:hAnsi="Times New Roman" w:eastAsia="Times New Roman" w:cs="Times New Roman"/>
+          <w:noProof w:val="0"/>
+          <w:sz w:val="26"/>
+          <w:szCs w:val="26"/>
+          <w:lang w:val="en-US"/>
+        </w:rPr>
+        <w:t>na</w:t>
+      </w:r>
+      <w:r>
+        <w:rPr>
+          <w:rFonts w:ascii="Times New Roman" w:hAnsi="Times New Roman" w:eastAsia="Times New Roman" w:cs="Times New Roman"/>
+          <w:noProof w:val="0"/>
+          <w:sz w:val="26"/>
+          <w:szCs w:val="26"/>
+          <w:lang w:val="en-US"/>
+        </w:rPr>
+        <w:t xml:space="preserve"> </w:t>
+      </w:r>
+      <w:r>
+        <w:rPr>
+          <w:rFonts w:ascii="Times New Roman" w:hAnsi="Times New Roman" w:eastAsia="Times New Roman" w:cs="Times New Roman"/>
+          <w:noProof w:val="0"/>
+          <w:sz w:val="26"/>
+          <w:szCs w:val="26"/>
+          <w:lang w:val="en-US"/>
+        </w:rPr>
+        <w:t>ažuriranje</w:t>
+      </w:r>
+      <w:r>
+        <w:rPr>
+          <w:rFonts w:ascii="Times New Roman" w:hAnsi="Times New Roman" w:eastAsia="Times New Roman" w:cs="Times New Roman"/>
+          <w:noProof w:val="0"/>
+          <w:sz w:val="26"/>
+          <w:szCs w:val="26"/>
+          <w:lang w:val="en-US"/>
+        </w:rPr>
+        <w:t xml:space="preserve"> </w:t>
       </w:r>
       <w:r>
         <w:rPr>
@@ -24588,147 +25948,327 @@
           <w:szCs w:val="26"/>
           <w:lang w:val="en-US"/>
         </w:rPr>
-        <w:t xml:space="preserve">, Blazor </w:t>
-      </w:r>
-      <w:r>
-        <w:rPr>
-          <w:rFonts w:ascii="Times New Roman" w:hAnsi="Times New Roman" w:eastAsia="Times New Roman" w:cs="Times New Roman"/>
-          <w:noProof w:val="0"/>
-          <w:sz w:val="26"/>
-          <w:szCs w:val="26"/>
-          <w:lang w:val="en-US"/>
-        </w:rPr>
-        <w:t>pruža</w:t>
-      </w:r>
-      <w:r>
-        <w:rPr>
-          <w:rFonts w:ascii="Times New Roman" w:hAnsi="Times New Roman" w:eastAsia="Times New Roman" w:cs="Times New Roman"/>
-          <w:noProof w:val="0"/>
-          <w:sz w:val="26"/>
-          <w:szCs w:val="26"/>
-          <w:lang w:val="en-US"/>
-        </w:rPr>
-        <w:t xml:space="preserve"> </w:t>
-      </w:r>
-      <w:r>
-        <w:rPr>
-          <w:rFonts w:ascii="Times New Roman" w:hAnsi="Times New Roman" w:eastAsia="Times New Roman" w:cs="Times New Roman"/>
-          <w:noProof w:val="0"/>
-          <w:sz w:val="26"/>
-          <w:szCs w:val="26"/>
-          <w:lang w:val="en-US"/>
-        </w:rPr>
-        <w:t>mogućnost</w:t>
-      </w:r>
-      <w:r>
-        <w:rPr>
-          <w:rFonts w:ascii="Times New Roman" w:hAnsi="Times New Roman" w:eastAsia="Times New Roman" w:cs="Times New Roman"/>
-          <w:noProof w:val="0"/>
-          <w:sz w:val="26"/>
-          <w:szCs w:val="26"/>
-          <w:lang w:val="en-US"/>
-        </w:rPr>
-        <w:t xml:space="preserve"> da se </w:t>
-      </w:r>
-      <w:r>
-        <w:rPr>
-          <w:rFonts w:ascii="Times New Roman" w:hAnsi="Times New Roman" w:eastAsia="Times New Roman" w:cs="Times New Roman"/>
-          <w:noProof w:val="0"/>
-          <w:sz w:val="26"/>
-          <w:szCs w:val="26"/>
-          <w:lang w:val="en-US"/>
-        </w:rPr>
-        <w:t>razvije</w:t>
-      </w:r>
-      <w:r>
-        <w:rPr>
-          <w:rFonts w:ascii="Times New Roman" w:hAnsi="Times New Roman" w:eastAsia="Times New Roman" w:cs="Times New Roman"/>
-          <w:noProof w:val="0"/>
-          <w:sz w:val="26"/>
-          <w:szCs w:val="26"/>
-          <w:lang w:val="en-US"/>
-        </w:rPr>
-        <w:t xml:space="preserve"> </w:t>
-      </w:r>
-      <w:r>
-        <w:rPr>
-          <w:rFonts w:ascii="Times New Roman" w:hAnsi="Times New Roman" w:eastAsia="Times New Roman" w:cs="Times New Roman"/>
-          <w:noProof w:val="0"/>
-          <w:sz w:val="26"/>
-          <w:szCs w:val="26"/>
-          <w:lang w:val="en-US"/>
-        </w:rPr>
-        <w:t xml:space="preserve">web </w:t>
-      </w:r>
-      <w:r>
-        <w:rPr>
-          <w:rFonts w:ascii="Times New Roman" w:hAnsi="Times New Roman" w:eastAsia="Times New Roman" w:cs="Times New Roman"/>
-          <w:noProof w:val="0"/>
-          <w:sz w:val="26"/>
-          <w:szCs w:val="26"/>
-          <w:lang w:val="en-US"/>
-        </w:rPr>
-        <w:t>aplikacija</w:t>
-      </w:r>
-      <w:r>
-        <w:rPr>
-          <w:rFonts w:ascii="Times New Roman" w:hAnsi="Times New Roman" w:eastAsia="Times New Roman" w:cs="Times New Roman"/>
-          <w:noProof w:val="0"/>
-          <w:sz w:val="26"/>
-          <w:szCs w:val="26"/>
-          <w:lang w:val="en-US"/>
-        </w:rPr>
-        <w:t xml:space="preserve"> </w:t>
-      </w:r>
-      <w:r>
-        <w:rPr>
-          <w:rFonts w:ascii="Times New Roman" w:hAnsi="Times New Roman" w:eastAsia="Times New Roman" w:cs="Times New Roman"/>
-          <w:noProof w:val="0"/>
-          <w:sz w:val="26"/>
-          <w:szCs w:val="26"/>
-          <w:lang w:val="en-US"/>
-        </w:rPr>
-        <w:t>koja</w:t>
-      </w:r>
-      <w:r>
-        <w:rPr>
-          <w:rFonts w:ascii="Times New Roman" w:hAnsi="Times New Roman" w:eastAsia="Times New Roman" w:cs="Times New Roman"/>
-          <w:noProof w:val="0"/>
-          <w:sz w:val="26"/>
-          <w:szCs w:val="26"/>
-          <w:lang w:val="en-US"/>
-        </w:rPr>
-        <w:t xml:space="preserve"> </w:t>
-      </w:r>
-      <w:r>
-        <w:rPr>
-          <w:rFonts w:ascii="Times New Roman" w:hAnsi="Times New Roman" w:eastAsia="Times New Roman" w:cs="Times New Roman"/>
-          <w:noProof w:val="0"/>
-          <w:sz w:val="26"/>
-          <w:szCs w:val="26"/>
-          <w:lang w:val="en-US"/>
-        </w:rPr>
-        <w:t>može</w:t>
-      </w:r>
-      <w:r>
-        <w:rPr>
-          <w:rFonts w:ascii="Times New Roman" w:hAnsi="Times New Roman" w:eastAsia="Times New Roman" w:cs="Times New Roman"/>
-          <w:noProof w:val="0"/>
-          <w:sz w:val="26"/>
-          <w:szCs w:val="26"/>
-          <w:lang w:val="en-US"/>
-        </w:rPr>
-        <w:t xml:space="preserve"> da se </w:t>
-      </w:r>
-      <w:r>
-        <w:rPr>
-          <w:rFonts w:ascii="Times New Roman" w:hAnsi="Times New Roman" w:eastAsia="Times New Roman" w:cs="Times New Roman"/>
-          <w:noProof w:val="0"/>
-          <w:sz w:val="26"/>
-          <w:szCs w:val="26"/>
-          <w:lang w:val="en-US"/>
-        </w:rPr>
-        <w:t>preuzme</w:t>
+        <w:t xml:space="preserve"> </w:t>
+      </w:r>
+      <w:r>
+        <w:rPr>
+          <w:rFonts w:ascii="Times New Roman" w:hAnsi="Times New Roman" w:eastAsia="Times New Roman" w:cs="Times New Roman"/>
+          <w:noProof w:val="0"/>
+          <w:sz w:val="26"/>
+          <w:szCs w:val="26"/>
+          <w:lang w:val="en-US"/>
+        </w:rPr>
+        <w:t>kada</w:t>
+      </w:r>
+      <w:r>
+        <w:rPr>
+          <w:rFonts w:ascii="Times New Roman" w:hAnsi="Times New Roman" w:eastAsia="Times New Roman" w:cs="Times New Roman"/>
+          <w:noProof w:val="0"/>
+          <w:sz w:val="26"/>
+          <w:szCs w:val="26"/>
+          <w:lang w:val="en-US"/>
+        </w:rPr>
+        <w:t xml:space="preserve"> </w:t>
+      </w:r>
+      <w:r>
+        <w:rPr>
+          <w:rFonts w:ascii="Times New Roman" w:hAnsi="Times New Roman" w:eastAsia="Times New Roman" w:cs="Times New Roman"/>
+          <w:noProof w:val="0"/>
+          <w:sz w:val="26"/>
+          <w:szCs w:val="26"/>
+          <w:lang w:val="en-US"/>
+        </w:rPr>
+        <w:t>dođe</w:t>
+      </w:r>
+      <w:r>
+        <w:rPr>
+          <w:rFonts w:ascii="Times New Roman" w:hAnsi="Times New Roman" w:eastAsia="Times New Roman" w:cs="Times New Roman"/>
+          <w:noProof w:val="0"/>
+          <w:sz w:val="26"/>
+          <w:szCs w:val="26"/>
+          <w:lang w:val="en-US"/>
+        </w:rPr>
+        <w:t xml:space="preserve"> do </w:t>
+      </w:r>
+      <w:r>
+        <w:rPr>
+          <w:rFonts w:ascii="Times New Roman" w:hAnsi="Times New Roman" w:eastAsia="Times New Roman" w:cs="Times New Roman"/>
+          <w:noProof w:val="0"/>
+          <w:sz w:val="26"/>
+          <w:szCs w:val="26"/>
+          <w:lang w:val="en-US"/>
+        </w:rPr>
+        <w:t>promene</w:t>
+      </w:r>
+      <w:r>
+        <w:rPr>
+          <w:rFonts w:ascii="Times New Roman" w:hAnsi="Times New Roman" w:eastAsia="Times New Roman" w:cs="Times New Roman"/>
+          <w:noProof w:val="0"/>
+          <w:sz w:val="26"/>
+          <w:szCs w:val="26"/>
+          <w:lang w:val="en-US"/>
+        </w:rPr>
+        <w:t xml:space="preserve"> </w:t>
+      </w:r>
+      <w:r>
+        <w:rPr>
+          <w:rFonts w:ascii="Times New Roman" w:hAnsi="Times New Roman" w:eastAsia="Times New Roman" w:cs="Times New Roman"/>
+          <w:noProof w:val="0"/>
+          <w:sz w:val="26"/>
+          <w:szCs w:val="26"/>
+          <w:lang w:val="en-US"/>
+        </w:rPr>
+        <w:t>verzije</w:t>
+      </w:r>
+      <w:r>
+        <w:rPr>
+          <w:rFonts w:ascii="Times New Roman" w:hAnsi="Times New Roman" w:eastAsia="Times New Roman" w:cs="Times New Roman"/>
+          <w:noProof w:val="0"/>
+          <w:sz w:val="26"/>
+          <w:szCs w:val="26"/>
+          <w:lang w:val="en-US"/>
+        </w:rPr>
+        <w:t xml:space="preserve">, </w:t>
+      </w:r>
+      <w:r>
+        <w:rPr>
+          <w:rFonts w:ascii="Times New Roman" w:hAnsi="Times New Roman" w:eastAsia="Times New Roman" w:cs="Times New Roman"/>
+          <w:noProof w:val="0"/>
+          <w:sz w:val="26"/>
+          <w:szCs w:val="26"/>
+          <w:lang w:val="en-US"/>
+        </w:rPr>
+        <w:t>kao</w:t>
+      </w:r>
+      <w:r>
+        <w:rPr>
+          <w:rFonts w:ascii="Times New Roman" w:hAnsi="Times New Roman" w:eastAsia="Times New Roman" w:cs="Times New Roman"/>
+          <w:noProof w:val="0"/>
+          <w:sz w:val="26"/>
+          <w:szCs w:val="26"/>
+          <w:lang w:val="en-US"/>
+        </w:rPr>
+        <w:t xml:space="preserve"> </w:t>
+      </w:r>
+      <w:r>
+        <w:rPr>
+          <w:rFonts w:ascii="Times New Roman" w:hAnsi="Times New Roman" w:eastAsia="Times New Roman" w:cs="Times New Roman"/>
+          <w:noProof w:val="0"/>
+          <w:sz w:val="26"/>
+          <w:szCs w:val="26"/>
+          <w:lang w:val="en-US"/>
+        </w:rPr>
+        <w:t>i</w:t>
+      </w:r>
+      <w:r>
+        <w:rPr>
+          <w:rFonts w:ascii="Times New Roman" w:hAnsi="Times New Roman" w:eastAsia="Times New Roman" w:cs="Times New Roman"/>
+          <w:noProof w:val="0"/>
+          <w:sz w:val="26"/>
+          <w:szCs w:val="26"/>
+          <w:lang w:val="en-US"/>
+        </w:rPr>
+        <w:t xml:space="preserve"> </w:t>
+      </w:r>
+      <w:r>
+        <w:rPr>
+          <w:rFonts w:ascii="Times New Roman" w:hAnsi="Times New Roman" w:eastAsia="Times New Roman" w:cs="Times New Roman"/>
+          <w:noProof w:val="0"/>
+          <w:sz w:val="26"/>
+          <w:szCs w:val="26"/>
+          <w:lang w:val="en-US"/>
+        </w:rPr>
+        <w:t>ažuriranju</w:t>
+      </w:r>
+      <w:r>
+        <w:rPr>
+          <w:rFonts w:ascii="Times New Roman" w:hAnsi="Times New Roman" w:eastAsia="Times New Roman" w:cs="Times New Roman"/>
+          <w:noProof w:val="0"/>
+          <w:sz w:val="26"/>
+          <w:szCs w:val="26"/>
+          <w:lang w:val="en-US"/>
+        </w:rPr>
+        <w:t xml:space="preserve"> </w:t>
+      </w:r>
+      <w:r>
+        <w:rPr>
+          <w:rFonts w:ascii="Times New Roman" w:hAnsi="Times New Roman" w:eastAsia="Times New Roman" w:cs="Times New Roman"/>
+          <w:noProof w:val="0"/>
+          <w:sz w:val="26"/>
+          <w:szCs w:val="26"/>
+          <w:lang w:val="en-US"/>
+        </w:rPr>
+        <w:t>podataka</w:t>
+      </w:r>
+      <w:r>
+        <w:rPr>
+          <w:rFonts w:ascii="Times New Roman" w:hAnsi="Times New Roman" w:eastAsia="Times New Roman" w:cs="Times New Roman"/>
+          <w:noProof w:val="0"/>
+          <w:sz w:val="26"/>
+          <w:szCs w:val="26"/>
+          <w:lang w:val="en-US"/>
+        </w:rPr>
+        <w:t xml:space="preserve">, </w:t>
+      </w:r>
+      <w:r>
+        <w:rPr>
+          <w:rFonts w:ascii="Times New Roman" w:hAnsi="Times New Roman" w:eastAsia="Times New Roman" w:cs="Times New Roman"/>
+          <w:noProof w:val="0"/>
+          <w:sz w:val="26"/>
+          <w:szCs w:val="26"/>
+          <w:lang w:val="en-US"/>
+        </w:rPr>
+        <w:t>ukoliko</w:t>
+      </w:r>
+      <w:r>
+        <w:rPr>
+          <w:rFonts w:ascii="Times New Roman" w:hAnsi="Times New Roman" w:eastAsia="Times New Roman" w:cs="Times New Roman"/>
+          <w:noProof w:val="0"/>
+          <w:sz w:val="26"/>
+          <w:szCs w:val="26"/>
+          <w:lang w:val="en-US"/>
+        </w:rPr>
+        <w:t xml:space="preserve"> je </w:t>
+      </w:r>
+      <w:r>
+        <w:rPr>
+          <w:rFonts w:ascii="Times New Roman" w:hAnsi="Times New Roman" w:eastAsia="Times New Roman" w:cs="Times New Roman"/>
+          <w:noProof w:val="0"/>
+          <w:sz w:val="26"/>
+          <w:szCs w:val="26"/>
+          <w:lang w:val="en-US"/>
+        </w:rPr>
+        <w:t>korisnik</w:t>
+      </w:r>
+      <w:r>
+        <w:rPr>
+          <w:rFonts w:ascii="Times New Roman" w:hAnsi="Times New Roman" w:eastAsia="Times New Roman" w:cs="Times New Roman"/>
+          <w:noProof w:val="0"/>
+          <w:sz w:val="26"/>
+          <w:szCs w:val="26"/>
+          <w:lang w:val="en-US"/>
+        </w:rPr>
+        <w:t xml:space="preserve"> </w:t>
+      </w:r>
+      <w:r>
+        <w:rPr>
+          <w:rFonts w:ascii="Times New Roman" w:hAnsi="Times New Roman" w:eastAsia="Times New Roman" w:cs="Times New Roman"/>
+          <w:noProof w:val="0"/>
+          <w:sz w:val="26"/>
+          <w:szCs w:val="26"/>
+          <w:lang w:val="en-US"/>
+        </w:rPr>
+        <w:t>vršio</w:t>
+      </w:r>
+      <w:r>
+        <w:rPr>
+          <w:rFonts w:ascii="Times New Roman" w:hAnsi="Times New Roman" w:eastAsia="Times New Roman" w:cs="Times New Roman"/>
+          <w:noProof w:val="0"/>
+          <w:sz w:val="26"/>
+          <w:szCs w:val="26"/>
+          <w:lang w:val="en-US"/>
+        </w:rPr>
+        <w:t xml:space="preserve"> </w:t>
+      </w:r>
+      <w:r>
+        <w:rPr>
+          <w:rFonts w:ascii="Times New Roman" w:hAnsi="Times New Roman" w:eastAsia="Times New Roman" w:cs="Times New Roman"/>
+          <w:noProof w:val="0"/>
+          <w:sz w:val="26"/>
+          <w:szCs w:val="26"/>
+          <w:lang w:val="en-US"/>
+        </w:rPr>
+        <w:t>izmene</w:t>
+      </w:r>
+      <w:r>
+        <w:rPr>
+          <w:rFonts w:ascii="Times New Roman" w:hAnsi="Times New Roman" w:eastAsia="Times New Roman" w:cs="Times New Roman"/>
+          <w:noProof w:val="0"/>
+          <w:sz w:val="26"/>
+          <w:szCs w:val="26"/>
+          <w:lang w:val="en-US"/>
+        </w:rPr>
+        <w:t xml:space="preserve"> u </w:t>
+      </w:r>
+      <w:r>
+        <w:rPr>
+          <w:rFonts w:ascii="Times New Roman" w:hAnsi="Times New Roman" w:eastAsia="Times New Roman" w:cs="Times New Roman"/>
+          <w:noProof w:val="0"/>
+          <w:sz w:val="26"/>
+          <w:szCs w:val="26"/>
+          <w:lang w:val="en-US"/>
+        </w:rPr>
+        <w:t>trenutku</w:t>
+      </w:r>
+      <w:r>
+        <w:rPr>
+          <w:rFonts w:ascii="Times New Roman" w:hAnsi="Times New Roman" w:eastAsia="Times New Roman" w:cs="Times New Roman"/>
+          <w:noProof w:val="0"/>
+          <w:sz w:val="26"/>
+          <w:szCs w:val="26"/>
+          <w:lang w:val="en-US"/>
+        </w:rPr>
+        <w:t xml:space="preserve"> </w:t>
+      </w:r>
+      <w:r>
+        <w:rPr>
+          <w:rFonts w:ascii="Times New Roman" w:hAnsi="Times New Roman" w:eastAsia="Times New Roman" w:cs="Times New Roman"/>
+          <w:noProof w:val="0"/>
+          <w:sz w:val="26"/>
+          <w:szCs w:val="26"/>
+          <w:lang w:val="en-US"/>
+        </w:rPr>
+        <w:t>korišćenja</w:t>
+      </w:r>
+      <w:r>
+        <w:rPr>
+          <w:rFonts w:ascii="Times New Roman" w:hAnsi="Times New Roman" w:eastAsia="Times New Roman" w:cs="Times New Roman"/>
+          <w:noProof w:val="0"/>
+          <w:sz w:val="26"/>
+          <w:szCs w:val="26"/>
+          <w:lang w:val="en-US"/>
+        </w:rPr>
+        <w:t xml:space="preserve"> </w:t>
+      </w:r>
+      <w:r>
+        <w:rPr>
+          <w:rFonts w:ascii="Times New Roman" w:hAnsi="Times New Roman" w:eastAsia="Times New Roman" w:cs="Times New Roman"/>
+          <w:noProof w:val="0"/>
+          <w:sz w:val="26"/>
+          <w:szCs w:val="26"/>
+          <w:lang w:val="en-US"/>
+        </w:rPr>
+        <w:t>aplikacije</w:t>
+      </w:r>
+      <w:r>
+        <w:rPr>
+          <w:rFonts w:ascii="Times New Roman" w:hAnsi="Times New Roman" w:eastAsia="Times New Roman" w:cs="Times New Roman"/>
+          <w:noProof w:val="0"/>
+          <w:sz w:val="26"/>
+          <w:szCs w:val="26"/>
+          <w:lang w:val="en-US"/>
+        </w:rPr>
+        <w:t xml:space="preserve"> </w:t>
+      </w:r>
+      <w:r>
+        <w:rPr>
+          <w:rFonts w:ascii="Times New Roman" w:hAnsi="Times New Roman" w:eastAsia="Times New Roman" w:cs="Times New Roman"/>
+          <w:noProof w:val="0"/>
+          <w:sz w:val="26"/>
+          <w:szCs w:val="26"/>
+          <w:lang w:val="en-US"/>
+        </w:rPr>
+        <w:t xml:space="preserve">bez </w:t>
+      </w:r>
+      <w:r>
+        <w:rPr>
+          <w:rFonts w:ascii="Times New Roman" w:hAnsi="Times New Roman" w:eastAsia="Times New Roman" w:cs="Times New Roman"/>
+          <w:noProof w:val="0"/>
+          <w:sz w:val="26"/>
+          <w:szCs w:val="26"/>
+          <w:lang w:val="en-US"/>
+        </w:rPr>
+        <w:t>konekcije</w:t>
       </w:r>
       <w:r>
         <w:rPr>
@@ -24758,1437 +26298,7 @@
           <w:szCs w:val="26"/>
           <w:lang w:val="en-US"/>
         </w:rPr>
-        <w:t xml:space="preserve"> </w:t>
-      </w:r>
-      <w:r>
-        <w:rPr>
-          <w:rFonts w:ascii="Times New Roman" w:hAnsi="Times New Roman" w:eastAsia="Times New Roman" w:cs="Times New Roman"/>
-          <w:noProof w:val="0"/>
-          <w:sz w:val="26"/>
-          <w:szCs w:val="26"/>
-          <w:lang w:val="en-US"/>
-        </w:rPr>
-        <w:t>lokalnu</w:t>
-      </w:r>
-      <w:r>
-        <w:rPr>
-          <w:rFonts w:ascii="Times New Roman" w:hAnsi="Times New Roman" w:eastAsia="Times New Roman" w:cs="Times New Roman"/>
-          <w:noProof w:val="0"/>
-          <w:sz w:val="26"/>
-          <w:szCs w:val="26"/>
-          <w:lang w:val="en-US"/>
-        </w:rPr>
-        <w:t xml:space="preserve"> </w:t>
-      </w:r>
-      <w:r>
-        <w:rPr>
-          <w:rFonts w:ascii="Times New Roman" w:hAnsi="Times New Roman" w:eastAsia="Times New Roman" w:cs="Times New Roman"/>
-          <w:noProof w:val="0"/>
-          <w:sz w:val="26"/>
-          <w:szCs w:val="26"/>
-          <w:lang w:val="en-US"/>
-        </w:rPr>
-        <w:t>stanic</w:t>
-      </w:r>
-      <w:r>
-        <w:rPr>
-          <w:rFonts w:ascii="Times New Roman" w:hAnsi="Times New Roman" w:eastAsia="Times New Roman" w:cs="Times New Roman"/>
-          <w:noProof w:val="0"/>
-          <w:sz w:val="26"/>
-          <w:szCs w:val="26"/>
-          <w:lang w:val="en-US"/>
-        </w:rPr>
-        <w:t>u</w:t>
-      </w:r>
-      <w:r>
-        <w:rPr>
-          <w:rFonts w:ascii="Times New Roman" w:hAnsi="Times New Roman" w:eastAsia="Times New Roman" w:cs="Times New Roman"/>
-          <w:noProof w:val="0"/>
-          <w:sz w:val="26"/>
-          <w:szCs w:val="26"/>
-          <w:lang w:val="en-US"/>
-        </w:rPr>
-        <w:t xml:space="preserve"> </w:t>
-      </w:r>
-      <w:r>
-        <w:rPr>
-          <w:rFonts w:ascii="Times New Roman" w:hAnsi="Times New Roman" w:eastAsia="Times New Roman" w:cs="Times New Roman"/>
-          <w:noProof w:val="0"/>
-          <w:sz w:val="26"/>
-          <w:szCs w:val="26"/>
-          <w:lang w:val="en-US"/>
-        </w:rPr>
-        <w:t>i</w:t>
-      </w:r>
-      <w:r>
-        <w:rPr>
-          <w:rFonts w:ascii="Times New Roman" w:hAnsi="Times New Roman" w:eastAsia="Times New Roman" w:cs="Times New Roman"/>
-          <w:noProof w:val="0"/>
-          <w:sz w:val="26"/>
-          <w:szCs w:val="26"/>
-          <w:lang w:val="en-US"/>
-        </w:rPr>
-        <w:t xml:space="preserve"> </w:t>
-      </w:r>
-      <w:r>
-        <w:rPr>
-          <w:rFonts w:ascii="Times New Roman" w:hAnsi="Times New Roman" w:eastAsia="Times New Roman" w:cs="Times New Roman"/>
-          <w:noProof w:val="0"/>
-          <w:sz w:val="26"/>
-          <w:szCs w:val="26"/>
-          <w:lang w:val="en-US"/>
-        </w:rPr>
-        <w:t>na</w:t>
-      </w:r>
-      <w:r>
-        <w:rPr>
-          <w:rFonts w:ascii="Times New Roman" w:hAnsi="Times New Roman" w:eastAsia="Times New Roman" w:cs="Times New Roman"/>
-          <w:noProof w:val="0"/>
-          <w:sz w:val="26"/>
-          <w:szCs w:val="26"/>
-          <w:lang w:val="en-US"/>
-        </w:rPr>
-        <w:t xml:space="preserve"> taj </w:t>
-      </w:r>
-      <w:r>
-        <w:rPr>
-          <w:rFonts w:ascii="Times New Roman" w:hAnsi="Times New Roman" w:eastAsia="Times New Roman" w:cs="Times New Roman"/>
-          <w:noProof w:val="0"/>
-          <w:sz w:val="26"/>
-          <w:szCs w:val="26"/>
-          <w:lang w:val="en-US"/>
-        </w:rPr>
-        <w:t>način</w:t>
-      </w:r>
-      <w:r>
-        <w:rPr>
-          <w:rFonts w:ascii="Times New Roman" w:hAnsi="Times New Roman" w:eastAsia="Times New Roman" w:cs="Times New Roman"/>
-          <w:noProof w:val="0"/>
-          <w:sz w:val="26"/>
-          <w:szCs w:val="26"/>
-          <w:lang w:val="en-US"/>
-        </w:rPr>
-        <w:t xml:space="preserve"> je </w:t>
-      </w:r>
-      <w:r>
-        <w:rPr>
-          <w:rFonts w:ascii="Times New Roman" w:hAnsi="Times New Roman" w:eastAsia="Times New Roman" w:cs="Times New Roman"/>
-          <w:noProof w:val="0"/>
-          <w:sz w:val="26"/>
-          <w:szCs w:val="26"/>
-          <w:lang w:val="en-US"/>
-        </w:rPr>
-        <w:t>omogućena</w:t>
-      </w:r>
-      <w:r>
-        <w:rPr>
-          <w:rFonts w:ascii="Times New Roman" w:hAnsi="Times New Roman" w:eastAsia="Times New Roman" w:cs="Times New Roman"/>
-          <w:noProof w:val="0"/>
-          <w:sz w:val="26"/>
-          <w:szCs w:val="26"/>
-          <w:lang w:val="en-US"/>
-        </w:rPr>
-        <w:t xml:space="preserve"> </w:t>
-      </w:r>
-      <w:r>
-        <w:rPr>
-          <w:rFonts w:ascii="Times New Roman" w:hAnsi="Times New Roman" w:eastAsia="Times New Roman" w:cs="Times New Roman"/>
-          <w:noProof w:val="0"/>
-          <w:sz w:val="26"/>
-          <w:szCs w:val="26"/>
-          <w:lang w:val="en-US"/>
-        </w:rPr>
-        <w:t>simulacija</w:t>
-      </w:r>
-      <w:r>
-        <w:rPr>
-          <w:rFonts w:ascii="Times New Roman" w:hAnsi="Times New Roman" w:eastAsia="Times New Roman" w:cs="Times New Roman"/>
-          <w:noProof w:val="0"/>
-          <w:sz w:val="26"/>
-          <w:szCs w:val="26"/>
-          <w:lang w:val="en-US"/>
-        </w:rPr>
-        <w:t xml:space="preserve"> desktop </w:t>
-      </w:r>
-      <w:r>
-        <w:rPr>
-          <w:rFonts w:ascii="Times New Roman" w:hAnsi="Times New Roman" w:eastAsia="Times New Roman" w:cs="Times New Roman"/>
-          <w:noProof w:val="0"/>
-          <w:sz w:val="26"/>
-          <w:szCs w:val="26"/>
-          <w:lang w:val="en-US"/>
-        </w:rPr>
-        <w:t>aplikacije</w:t>
-      </w:r>
-      <w:r>
-        <w:rPr>
-          <w:rFonts w:ascii="Times New Roman" w:hAnsi="Times New Roman" w:eastAsia="Times New Roman" w:cs="Times New Roman"/>
-          <w:noProof w:val="0"/>
-          <w:sz w:val="26"/>
-          <w:szCs w:val="26"/>
-          <w:lang w:val="en-US"/>
-        </w:rPr>
-        <w:t xml:space="preserve">. </w:t>
-      </w:r>
-      <w:r>
-        <w:rPr>
-          <w:rFonts w:ascii="Times New Roman" w:hAnsi="Times New Roman" w:eastAsia="Times New Roman" w:cs="Times New Roman"/>
-          <w:noProof w:val="0"/>
-          <w:sz w:val="26"/>
-          <w:szCs w:val="26"/>
-          <w:lang w:val="en-US"/>
-        </w:rPr>
-        <w:t xml:space="preserve">U tom </w:t>
-      </w:r>
-      <w:r>
-        <w:rPr>
-          <w:rFonts w:ascii="Times New Roman" w:hAnsi="Times New Roman" w:eastAsia="Times New Roman" w:cs="Times New Roman"/>
-          <w:noProof w:val="0"/>
-          <w:sz w:val="26"/>
-          <w:szCs w:val="26"/>
-          <w:lang w:val="en-US"/>
-        </w:rPr>
-        <w:t>slučaju</w:t>
-      </w:r>
-      <w:r>
-        <w:rPr>
-          <w:rFonts w:ascii="Times New Roman" w:hAnsi="Times New Roman" w:eastAsia="Times New Roman" w:cs="Times New Roman"/>
-          <w:noProof w:val="0"/>
-          <w:sz w:val="26"/>
-          <w:szCs w:val="26"/>
-          <w:lang w:val="en-US"/>
-        </w:rPr>
-        <w:t>, n</w:t>
-      </w:r>
-      <w:r>
-        <w:rPr>
-          <w:rFonts w:ascii="Times New Roman" w:hAnsi="Times New Roman" w:eastAsia="Times New Roman" w:cs="Times New Roman"/>
-          <w:noProof w:val="0"/>
-          <w:sz w:val="26"/>
-          <w:szCs w:val="26"/>
-          <w:lang w:val="en-US"/>
-        </w:rPr>
-        <w:t xml:space="preserve">e </w:t>
-      </w:r>
-      <w:r>
-        <w:rPr>
-          <w:rFonts w:ascii="Times New Roman" w:hAnsi="Times New Roman" w:eastAsia="Times New Roman" w:cs="Times New Roman"/>
-          <w:noProof w:val="0"/>
-          <w:sz w:val="26"/>
-          <w:szCs w:val="26"/>
-          <w:lang w:val="en-US"/>
-        </w:rPr>
-        <w:t>radi</w:t>
-      </w:r>
-      <w:r>
-        <w:rPr>
-          <w:rFonts w:ascii="Times New Roman" w:hAnsi="Times New Roman" w:eastAsia="Times New Roman" w:cs="Times New Roman"/>
-          <w:noProof w:val="0"/>
-          <w:sz w:val="26"/>
-          <w:szCs w:val="26"/>
-          <w:lang w:val="en-US"/>
-        </w:rPr>
-        <w:t xml:space="preserve"> se o </w:t>
-      </w:r>
-      <w:r>
-        <w:rPr>
-          <w:rFonts w:ascii="Times New Roman" w:hAnsi="Times New Roman" w:eastAsia="Times New Roman" w:cs="Times New Roman"/>
-          <w:noProof w:val="0"/>
-          <w:sz w:val="26"/>
-          <w:szCs w:val="26"/>
-          <w:lang w:val="en-US"/>
-        </w:rPr>
-        <w:t>p</w:t>
-      </w:r>
-      <w:r>
-        <w:rPr>
-          <w:rFonts w:ascii="Times New Roman" w:hAnsi="Times New Roman" w:eastAsia="Times New Roman" w:cs="Times New Roman"/>
-          <w:noProof w:val="0"/>
-          <w:sz w:val="26"/>
-          <w:szCs w:val="26"/>
-          <w:lang w:val="en-US"/>
-        </w:rPr>
-        <w:t xml:space="preserve">ravoj </w:t>
-      </w:r>
-      <w:r>
-        <w:rPr>
-          <w:rFonts w:ascii="Times New Roman" w:hAnsi="Times New Roman" w:eastAsia="Times New Roman" w:cs="Times New Roman"/>
-          <w:noProof w:val="0"/>
-          <w:sz w:val="26"/>
-          <w:szCs w:val="26"/>
-          <w:lang w:val="en-US"/>
-        </w:rPr>
-        <w:t>d</w:t>
-      </w:r>
-      <w:r>
-        <w:rPr>
-          <w:rFonts w:ascii="Times New Roman" w:hAnsi="Times New Roman" w:eastAsia="Times New Roman" w:cs="Times New Roman"/>
-          <w:noProof w:val="0"/>
-          <w:sz w:val="26"/>
-          <w:szCs w:val="26"/>
-          <w:lang w:val="en-US"/>
-        </w:rPr>
-        <w:t xml:space="preserve">ekstop </w:t>
-      </w:r>
-      <w:r>
-        <w:rPr>
-          <w:rFonts w:ascii="Times New Roman" w:hAnsi="Times New Roman" w:eastAsia="Times New Roman" w:cs="Times New Roman"/>
-          <w:noProof w:val="0"/>
-          <w:sz w:val="26"/>
-          <w:szCs w:val="26"/>
-          <w:lang w:val="en-US"/>
-        </w:rPr>
-        <w:t>a</w:t>
-      </w:r>
-      <w:r>
-        <w:rPr>
-          <w:rFonts w:ascii="Times New Roman" w:hAnsi="Times New Roman" w:eastAsia="Times New Roman" w:cs="Times New Roman"/>
-          <w:noProof w:val="0"/>
-          <w:sz w:val="26"/>
-          <w:szCs w:val="26"/>
-          <w:lang w:val="en-US"/>
-        </w:rPr>
-        <w:t>plikaciji,</w:t>
-      </w:r>
-      <w:r>
-        <w:rPr>
-          <w:rFonts w:ascii="Times New Roman" w:hAnsi="Times New Roman" w:eastAsia="Times New Roman" w:cs="Times New Roman"/>
-          <w:noProof w:val="0"/>
-          <w:sz w:val="26"/>
-          <w:szCs w:val="26"/>
-          <w:lang w:val="en-US"/>
-        </w:rPr>
-        <w:t xml:space="preserve"> v</w:t>
-      </w:r>
-      <w:r>
-        <w:rPr>
-          <w:rFonts w:ascii="Times New Roman" w:hAnsi="Times New Roman" w:eastAsia="Times New Roman" w:cs="Times New Roman"/>
-          <w:noProof w:val="0"/>
-          <w:sz w:val="26"/>
-          <w:szCs w:val="26"/>
-          <w:lang w:val="en-US"/>
-        </w:rPr>
-        <w:t xml:space="preserve">eć </w:t>
-      </w:r>
-      <w:r>
-        <w:rPr>
-          <w:rFonts w:ascii="Times New Roman" w:hAnsi="Times New Roman" w:eastAsia="Times New Roman" w:cs="Times New Roman"/>
-          <w:noProof w:val="0"/>
-          <w:sz w:val="26"/>
-          <w:szCs w:val="26"/>
-          <w:lang w:val="en-US"/>
-        </w:rPr>
-        <w:t>o web a</w:t>
-      </w:r>
-      <w:r>
-        <w:rPr>
-          <w:rFonts w:ascii="Times New Roman" w:hAnsi="Times New Roman" w:eastAsia="Times New Roman" w:cs="Times New Roman"/>
-          <w:noProof w:val="0"/>
-          <w:sz w:val="26"/>
-          <w:szCs w:val="26"/>
-          <w:lang w:val="en-US"/>
-        </w:rPr>
-        <w:t xml:space="preserve">plikaciji </w:t>
-      </w:r>
-      <w:r>
-        <w:rPr>
-          <w:rFonts w:ascii="Times New Roman" w:hAnsi="Times New Roman" w:eastAsia="Times New Roman" w:cs="Times New Roman"/>
-          <w:noProof w:val="0"/>
-          <w:sz w:val="26"/>
-          <w:szCs w:val="26"/>
-          <w:lang w:val="en-US"/>
-        </w:rPr>
-        <w:t>k</w:t>
-      </w:r>
-      <w:r>
-        <w:rPr>
-          <w:rFonts w:ascii="Times New Roman" w:hAnsi="Times New Roman" w:eastAsia="Times New Roman" w:cs="Times New Roman"/>
-          <w:noProof w:val="0"/>
-          <w:sz w:val="26"/>
-          <w:szCs w:val="26"/>
-          <w:lang w:val="en-US"/>
-        </w:rPr>
-        <w:t xml:space="preserve">oja </w:t>
-      </w:r>
-      <w:r>
-        <w:rPr>
-          <w:rFonts w:ascii="Times New Roman" w:hAnsi="Times New Roman" w:eastAsia="Times New Roman" w:cs="Times New Roman"/>
-          <w:noProof w:val="0"/>
-          <w:sz w:val="26"/>
-          <w:szCs w:val="26"/>
-          <w:lang w:val="en-US"/>
-        </w:rPr>
-        <w:t>i</w:t>
-      </w:r>
-      <w:r>
-        <w:rPr>
-          <w:rFonts w:ascii="Times New Roman" w:hAnsi="Times New Roman" w:eastAsia="Times New Roman" w:cs="Times New Roman"/>
-          <w:noProof w:val="0"/>
-          <w:sz w:val="26"/>
-          <w:szCs w:val="26"/>
-          <w:lang w:val="en-US"/>
-        </w:rPr>
-        <w:t xml:space="preserve">ma </w:t>
-      </w:r>
-      <w:r>
-        <w:rPr>
-          <w:rFonts w:ascii="Times New Roman" w:hAnsi="Times New Roman" w:eastAsia="Times New Roman" w:cs="Times New Roman"/>
-          <w:noProof w:val="0"/>
-          <w:sz w:val="26"/>
-          <w:szCs w:val="26"/>
-          <w:lang w:val="en-US"/>
-        </w:rPr>
-        <w:t>s</w:t>
-      </w:r>
-      <w:r>
-        <w:rPr>
-          <w:rFonts w:ascii="Times New Roman" w:hAnsi="Times New Roman" w:eastAsia="Times New Roman" w:cs="Times New Roman"/>
-          <w:noProof w:val="0"/>
-          <w:sz w:val="26"/>
-          <w:szCs w:val="26"/>
-          <w:lang w:val="en-US"/>
-        </w:rPr>
-        <w:t xml:space="preserve">voju </w:t>
-      </w:r>
-      <w:r>
-        <w:rPr>
-          <w:rFonts w:ascii="Times New Roman" w:hAnsi="Times New Roman" w:eastAsia="Times New Roman" w:cs="Times New Roman"/>
-          <w:noProof w:val="0"/>
-          <w:sz w:val="26"/>
-          <w:szCs w:val="26"/>
-          <w:lang w:val="en-US"/>
-        </w:rPr>
-        <w:t>i</w:t>
-      </w:r>
-      <w:r>
-        <w:rPr>
-          <w:rFonts w:ascii="Times New Roman" w:hAnsi="Times New Roman" w:eastAsia="Times New Roman" w:cs="Times New Roman"/>
-          <w:noProof w:val="0"/>
-          <w:sz w:val="26"/>
-          <w:szCs w:val="26"/>
-          <w:lang w:val="en-US"/>
-        </w:rPr>
-        <w:t xml:space="preserve">konicu </w:t>
-      </w:r>
-      <w:r>
-        <w:rPr>
-          <w:rFonts w:ascii="Times New Roman" w:hAnsi="Times New Roman" w:eastAsia="Times New Roman" w:cs="Times New Roman"/>
-          <w:noProof w:val="0"/>
-          <w:sz w:val="26"/>
-          <w:szCs w:val="26"/>
-          <w:lang w:val="en-US"/>
-        </w:rPr>
-        <w:t>n</w:t>
-      </w:r>
-      <w:r>
-        <w:rPr>
-          <w:rFonts w:ascii="Times New Roman" w:hAnsi="Times New Roman" w:eastAsia="Times New Roman" w:cs="Times New Roman"/>
-          <w:noProof w:val="0"/>
-          <w:sz w:val="26"/>
-          <w:szCs w:val="26"/>
-          <w:lang w:val="en-US"/>
-        </w:rPr>
-        <w:t xml:space="preserve">a </w:t>
-      </w:r>
-      <w:r>
-        <w:rPr>
-          <w:rFonts w:ascii="Times New Roman" w:hAnsi="Times New Roman" w:eastAsia="Times New Roman" w:cs="Times New Roman"/>
-          <w:noProof w:val="0"/>
-          <w:sz w:val="26"/>
-          <w:szCs w:val="26"/>
-          <w:lang w:val="en-US"/>
-        </w:rPr>
-        <w:t>radnoj</w:t>
-      </w:r>
-      <w:r>
-        <w:rPr>
-          <w:rFonts w:ascii="Times New Roman" w:hAnsi="Times New Roman" w:eastAsia="Times New Roman" w:cs="Times New Roman"/>
-          <w:noProof w:val="0"/>
-          <w:sz w:val="26"/>
-          <w:szCs w:val="26"/>
-          <w:lang w:val="en-US"/>
-        </w:rPr>
-        <w:t xml:space="preserve"> </w:t>
-      </w:r>
-      <w:r>
-        <w:rPr>
-          <w:rFonts w:ascii="Times New Roman" w:hAnsi="Times New Roman" w:eastAsia="Times New Roman" w:cs="Times New Roman"/>
-          <w:noProof w:val="0"/>
-          <w:sz w:val="26"/>
-          <w:szCs w:val="26"/>
-          <w:lang w:val="en-US"/>
-        </w:rPr>
-        <w:t>površini</w:t>
-      </w:r>
-      <w:r>
-        <w:rPr>
-          <w:rFonts w:ascii="Times New Roman" w:hAnsi="Times New Roman" w:eastAsia="Times New Roman" w:cs="Times New Roman"/>
-          <w:noProof w:val="0"/>
-          <w:sz w:val="26"/>
-          <w:szCs w:val="26"/>
-          <w:lang w:val="en-US"/>
-        </w:rPr>
-        <w:t xml:space="preserve"> </w:t>
-      </w:r>
-      <w:r>
-        <w:rPr>
-          <w:rFonts w:ascii="Times New Roman" w:hAnsi="Times New Roman" w:eastAsia="Times New Roman" w:cs="Times New Roman"/>
-          <w:noProof w:val="0"/>
-          <w:sz w:val="26"/>
-          <w:szCs w:val="26"/>
-          <w:lang w:val="en-US"/>
-        </w:rPr>
-        <w:t>računara</w:t>
-      </w:r>
-      <w:r>
-        <w:rPr>
-          <w:rFonts w:ascii="Times New Roman" w:hAnsi="Times New Roman" w:eastAsia="Times New Roman" w:cs="Times New Roman"/>
-          <w:noProof w:val="0"/>
-          <w:sz w:val="26"/>
-          <w:szCs w:val="26"/>
-          <w:lang w:val="en-US"/>
-        </w:rPr>
-        <w:t>,</w:t>
-      </w:r>
-      <w:r>
-        <w:rPr>
-          <w:rFonts w:ascii="Times New Roman" w:hAnsi="Times New Roman" w:eastAsia="Times New Roman" w:cs="Times New Roman"/>
-          <w:noProof w:val="0"/>
-          <w:sz w:val="26"/>
-          <w:szCs w:val="26"/>
-          <w:lang w:val="en-US"/>
-        </w:rPr>
-        <w:t xml:space="preserve"> </w:t>
-      </w:r>
-      <w:r>
-        <w:rPr>
-          <w:rFonts w:ascii="Times New Roman" w:hAnsi="Times New Roman" w:eastAsia="Times New Roman" w:cs="Times New Roman"/>
-          <w:noProof w:val="0"/>
-          <w:sz w:val="26"/>
-          <w:szCs w:val="26"/>
-          <w:lang w:val="en-US"/>
-        </w:rPr>
-        <w:t>preko</w:t>
-      </w:r>
-      <w:r>
-        <w:rPr>
-          <w:rFonts w:ascii="Times New Roman" w:hAnsi="Times New Roman" w:eastAsia="Times New Roman" w:cs="Times New Roman"/>
-          <w:noProof w:val="0"/>
-          <w:sz w:val="26"/>
-          <w:szCs w:val="26"/>
-          <w:lang w:val="en-US"/>
-        </w:rPr>
-        <w:t xml:space="preserve"> </w:t>
-      </w:r>
-      <w:r>
-        <w:rPr>
-          <w:rFonts w:ascii="Times New Roman" w:hAnsi="Times New Roman" w:eastAsia="Times New Roman" w:cs="Times New Roman"/>
-          <w:noProof w:val="0"/>
-          <w:sz w:val="26"/>
-          <w:szCs w:val="26"/>
-          <w:lang w:val="en-US"/>
-        </w:rPr>
-        <w:t>koje</w:t>
-      </w:r>
-      <w:r>
-        <w:rPr>
-          <w:rFonts w:ascii="Times New Roman" w:hAnsi="Times New Roman" w:eastAsia="Times New Roman" w:cs="Times New Roman"/>
-          <w:noProof w:val="0"/>
-          <w:sz w:val="26"/>
-          <w:szCs w:val="26"/>
-          <w:lang w:val="en-US"/>
-        </w:rPr>
-        <w:t xml:space="preserve"> je </w:t>
-      </w:r>
-      <w:r>
-        <w:rPr>
-          <w:rFonts w:ascii="Times New Roman" w:hAnsi="Times New Roman" w:eastAsia="Times New Roman" w:cs="Times New Roman"/>
-          <w:noProof w:val="0"/>
-          <w:sz w:val="26"/>
-          <w:szCs w:val="26"/>
-          <w:lang w:val="en-US"/>
-        </w:rPr>
-        <w:t>moguće</w:t>
-      </w:r>
-      <w:r>
-        <w:rPr>
-          <w:rFonts w:ascii="Times New Roman" w:hAnsi="Times New Roman" w:eastAsia="Times New Roman" w:cs="Times New Roman"/>
-          <w:noProof w:val="0"/>
-          <w:sz w:val="26"/>
-          <w:szCs w:val="26"/>
-          <w:lang w:val="en-US"/>
-        </w:rPr>
-        <w:t xml:space="preserve"> </w:t>
-      </w:r>
-      <w:r>
-        <w:rPr>
-          <w:rFonts w:ascii="Times New Roman" w:hAnsi="Times New Roman" w:eastAsia="Times New Roman" w:cs="Times New Roman"/>
-          <w:noProof w:val="0"/>
-          <w:sz w:val="26"/>
-          <w:szCs w:val="26"/>
-          <w:lang w:val="en-US"/>
-        </w:rPr>
-        <w:t>otvoriti</w:t>
-      </w:r>
-      <w:r>
-        <w:rPr>
-          <w:rFonts w:ascii="Times New Roman" w:hAnsi="Times New Roman" w:eastAsia="Times New Roman" w:cs="Times New Roman"/>
-          <w:noProof w:val="0"/>
-          <w:sz w:val="26"/>
-          <w:szCs w:val="26"/>
-          <w:lang w:val="en-US"/>
-        </w:rPr>
-        <w:t xml:space="preserve"> </w:t>
-      </w:r>
-      <w:r>
-        <w:rPr>
-          <w:rFonts w:ascii="Times New Roman" w:hAnsi="Times New Roman" w:eastAsia="Times New Roman" w:cs="Times New Roman"/>
-          <w:noProof w:val="0"/>
-          <w:sz w:val="26"/>
-          <w:szCs w:val="26"/>
-          <w:lang w:val="en-US"/>
-        </w:rPr>
-        <w:t>aplikaciju</w:t>
-      </w:r>
-      <w:r>
-        <w:rPr>
-          <w:rFonts w:ascii="Times New Roman" w:hAnsi="Times New Roman" w:eastAsia="Times New Roman" w:cs="Times New Roman"/>
-          <w:noProof w:val="0"/>
-          <w:sz w:val="26"/>
-          <w:szCs w:val="26"/>
-          <w:lang w:val="en-US"/>
-        </w:rPr>
-        <w:t xml:space="preserve"> </w:t>
-      </w:r>
-      <w:r>
-        <w:rPr>
-          <w:rFonts w:ascii="Times New Roman" w:hAnsi="Times New Roman" w:eastAsia="Times New Roman" w:cs="Times New Roman"/>
-          <w:noProof w:val="0"/>
-          <w:sz w:val="26"/>
-          <w:szCs w:val="26"/>
-          <w:lang w:val="en-US"/>
-        </w:rPr>
-        <w:t>koja</w:t>
-      </w:r>
-      <w:r>
-        <w:rPr>
-          <w:rFonts w:ascii="Times New Roman" w:hAnsi="Times New Roman" w:eastAsia="Times New Roman" w:cs="Times New Roman"/>
-          <w:noProof w:val="0"/>
-          <w:sz w:val="26"/>
-          <w:szCs w:val="26"/>
-          <w:lang w:val="en-US"/>
-        </w:rPr>
-        <w:t xml:space="preserve"> </w:t>
-      </w:r>
-      <w:r>
-        <w:rPr>
-          <w:rFonts w:ascii="Times New Roman" w:hAnsi="Times New Roman" w:eastAsia="Times New Roman" w:cs="Times New Roman"/>
-          <w:noProof w:val="0"/>
-          <w:sz w:val="26"/>
-          <w:szCs w:val="26"/>
-          <w:lang w:val="en-US"/>
-        </w:rPr>
-        <w:t>će</w:t>
-      </w:r>
-      <w:r>
-        <w:rPr>
-          <w:rFonts w:ascii="Times New Roman" w:hAnsi="Times New Roman" w:eastAsia="Times New Roman" w:cs="Times New Roman"/>
-          <w:noProof w:val="0"/>
-          <w:sz w:val="26"/>
-          <w:szCs w:val="26"/>
-          <w:lang w:val="en-US"/>
-        </w:rPr>
-        <w:t xml:space="preserve"> </w:t>
-      </w:r>
-      <w:r>
-        <w:rPr>
-          <w:rFonts w:ascii="Times New Roman" w:hAnsi="Times New Roman" w:eastAsia="Times New Roman" w:cs="Times New Roman"/>
-          <w:noProof w:val="0"/>
-          <w:sz w:val="26"/>
-          <w:szCs w:val="26"/>
-          <w:lang w:val="en-US"/>
-        </w:rPr>
-        <w:t>izgledati</w:t>
-      </w:r>
-      <w:r>
-        <w:rPr>
-          <w:rFonts w:ascii="Times New Roman" w:hAnsi="Times New Roman" w:eastAsia="Times New Roman" w:cs="Times New Roman"/>
-          <w:noProof w:val="0"/>
-          <w:sz w:val="26"/>
-          <w:szCs w:val="26"/>
-          <w:lang w:val="en-US"/>
-        </w:rPr>
-        <w:t xml:space="preserve"> </w:t>
-      </w:r>
-      <w:r>
-        <w:rPr>
-          <w:rFonts w:ascii="Times New Roman" w:hAnsi="Times New Roman" w:eastAsia="Times New Roman" w:cs="Times New Roman"/>
-          <w:noProof w:val="0"/>
-          <w:sz w:val="26"/>
-          <w:szCs w:val="26"/>
-          <w:lang w:val="en-US"/>
-        </w:rPr>
-        <w:t>kao</w:t>
-      </w:r>
-      <w:r>
-        <w:rPr>
-          <w:rFonts w:ascii="Times New Roman" w:hAnsi="Times New Roman" w:eastAsia="Times New Roman" w:cs="Times New Roman"/>
-          <w:noProof w:val="0"/>
-          <w:sz w:val="26"/>
-          <w:szCs w:val="26"/>
-          <w:lang w:val="en-US"/>
-        </w:rPr>
-        <w:t xml:space="preserve"> da je u </w:t>
-      </w:r>
-      <w:r>
-        <w:rPr>
-          <w:rFonts w:ascii="Times New Roman" w:hAnsi="Times New Roman" w:eastAsia="Times New Roman" w:cs="Times New Roman"/>
-          <w:noProof w:val="0"/>
-          <w:sz w:val="26"/>
-          <w:szCs w:val="26"/>
-          <w:lang w:val="en-US"/>
-        </w:rPr>
-        <w:t>pitanju</w:t>
-      </w:r>
-      <w:r>
-        <w:rPr>
-          <w:rFonts w:ascii="Times New Roman" w:hAnsi="Times New Roman" w:eastAsia="Times New Roman" w:cs="Times New Roman"/>
-          <w:noProof w:val="0"/>
-          <w:sz w:val="26"/>
-          <w:szCs w:val="26"/>
-          <w:lang w:val="en-US"/>
-        </w:rPr>
-        <w:t xml:space="preserve"> desktop </w:t>
-      </w:r>
-      <w:r>
-        <w:rPr>
-          <w:rFonts w:ascii="Times New Roman" w:hAnsi="Times New Roman" w:eastAsia="Times New Roman" w:cs="Times New Roman"/>
-          <w:noProof w:val="0"/>
-          <w:sz w:val="26"/>
-          <w:szCs w:val="26"/>
-          <w:lang w:val="en-US"/>
-        </w:rPr>
-        <w:t>i</w:t>
-      </w:r>
-      <w:r>
-        <w:rPr>
-          <w:rFonts w:ascii="Times New Roman" w:hAnsi="Times New Roman" w:eastAsia="Times New Roman" w:cs="Times New Roman"/>
-          <w:noProof w:val="0"/>
-          <w:sz w:val="26"/>
-          <w:szCs w:val="26"/>
-          <w:lang w:val="en-US"/>
-        </w:rPr>
-        <w:t xml:space="preserve"> </w:t>
-      </w:r>
-      <w:r>
-        <w:rPr>
-          <w:rFonts w:ascii="Times New Roman" w:hAnsi="Times New Roman" w:eastAsia="Times New Roman" w:cs="Times New Roman"/>
-          <w:noProof w:val="0"/>
-          <w:sz w:val="26"/>
-          <w:szCs w:val="26"/>
-          <w:lang w:val="en-US"/>
-        </w:rPr>
-        <w:t>koja</w:t>
-      </w:r>
-      <w:r>
-        <w:rPr>
-          <w:rFonts w:ascii="Times New Roman" w:hAnsi="Times New Roman" w:eastAsia="Times New Roman" w:cs="Times New Roman"/>
-          <w:noProof w:val="0"/>
-          <w:sz w:val="26"/>
-          <w:szCs w:val="26"/>
-          <w:lang w:val="en-US"/>
-        </w:rPr>
-        <w:t xml:space="preserve"> </w:t>
-      </w:r>
-      <w:r>
-        <w:rPr>
-          <w:rFonts w:ascii="Times New Roman" w:hAnsi="Times New Roman" w:eastAsia="Times New Roman" w:cs="Times New Roman"/>
-          <w:noProof w:val="0"/>
-          <w:sz w:val="26"/>
-          <w:szCs w:val="26"/>
-          <w:lang w:val="en-US"/>
-        </w:rPr>
-        <w:t>pruža</w:t>
-      </w:r>
-      <w:r>
-        <w:rPr>
-          <w:rFonts w:ascii="Times New Roman" w:hAnsi="Times New Roman" w:eastAsia="Times New Roman" w:cs="Times New Roman"/>
-          <w:noProof w:val="0"/>
-          <w:sz w:val="26"/>
-          <w:szCs w:val="26"/>
-          <w:lang w:val="en-US"/>
-        </w:rPr>
-        <w:t xml:space="preserve"> </w:t>
-      </w:r>
-      <w:r>
-        <w:rPr>
-          <w:rFonts w:ascii="Times New Roman" w:hAnsi="Times New Roman" w:eastAsia="Times New Roman" w:cs="Times New Roman"/>
-          <w:noProof w:val="0"/>
-          <w:sz w:val="26"/>
-          <w:szCs w:val="26"/>
-          <w:lang w:val="en-US"/>
-        </w:rPr>
-        <w:t>mogućnost</w:t>
-      </w:r>
-      <w:r>
-        <w:rPr>
-          <w:rFonts w:ascii="Times New Roman" w:hAnsi="Times New Roman" w:eastAsia="Times New Roman" w:cs="Times New Roman"/>
-          <w:noProof w:val="0"/>
-          <w:sz w:val="26"/>
-          <w:szCs w:val="26"/>
-          <w:lang w:val="en-US"/>
-        </w:rPr>
-        <w:t xml:space="preserve"> </w:t>
-      </w:r>
-      <w:r>
-        <w:rPr>
-          <w:rFonts w:ascii="Times New Roman" w:hAnsi="Times New Roman" w:eastAsia="Times New Roman" w:cs="Times New Roman"/>
-          <w:noProof w:val="0"/>
-          <w:sz w:val="26"/>
-          <w:szCs w:val="26"/>
-          <w:lang w:val="en-US"/>
-        </w:rPr>
-        <w:t>rada</w:t>
-      </w:r>
-      <w:r>
-        <w:rPr>
-          <w:rFonts w:ascii="Times New Roman" w:hAnsi="Times New Roman" w:eastAsia="Times New Roman" w:cs="Times New Roman"/>
-          <w:noProof w:val="0"/>
-          <w:sz w:val="26"/>
-          <w:szCs w:val="26"/>
-          <w:lang w:val="en-US"/>
-        </w:rPr>
-        <w:t xml:space="preserve"> </w:t>
-      </w:r>
-      <w:r>
-        <w:rPr>
-          <w:rFonts w:ascii="Times New Roman" w:hAnsi="Times New Roman" w:eastAsia="Times New Roman" w:cs="Times New Roman"/>
-          <w:noProof w:val="0"/>
-          <w:sz w:val="26"/>
-          <w:szCs w:val="26"/>
-          <w:lang w:val="en-US"/>
-        </w:rPr>
-        <w:t>čak</w:t>
-      </w:r>
-      <w:r>
-        <w:rPr>
-          <w:rFonts w:ascii="Times New Roman" w:hAnsi="Times New Roman" w:eastAsia="Times New Roman" w:cs="Times New Roman"/>
-          <w:noProof w:val="0"/>
-          <w:sz w:val="26"/>
-          <w:szCs w:val="26"/>
-          <w:lang w:val="en-US"/>
-        </w:rPr>
-        <w:t xml:space="preserve"> </w:t>
-      </w:r>
-      <w:r>
-        <w:rPr>
-          <w:rFonts w:ascii="Times New Roman" w:hAnsi="Times New Roman" w:eastAsia="Times New Roman" w:cs="Times New Roman"/>
-          <w:noProof w:val="0"/>
-          <w:sz w:val="26"/>
-          <w:szCs w:val="26"/>
-          <w:lang w:val="en-US"/>
-        </w:rPr>
-        <w:t>i</w:t>
-      </w:r>
-      <w:r>
-        <w:rPr>
-          <w:rFonts w:ascii="Times New Roman" w:hAnsi="Times New Roman" w:eastAsia="Times New Roman" w:cs="Times New Roman"/>
-          <w:noProof w:val="0"/>
-          <w:sz w:val="26"/>
-          <w:szCs w:val="26"/>
-          <w:lang w:val="en-US"/>
-        </w:rPr>
-        <w:t xml:space="preserve"> u offline </w:t>
-      </w:r>
-      <w:r>
-        <w:rPr>
-          <w:rFonts w:ascii="Times New Roman" w:hAnsi="Times New Roman" w:eastAsia="Times New Roman" w:cs="Times New Roman"/>
-          <w:noProof w:val="0"/>
-          <w:sz w:val="26"/>
-          <w:szCs w:val="26"/>
-          <w:lang w:val="en-US"/>
-        </w:rPr>
-        <w:t>mo</w:t>
-      </w:r>
-      <w:r>
-        <w:rPr>
-          <w:rFonts w:ascii="Times New Roman" w:hAnsi="Times New Roman" w:eastAsia="Times New Roman" w:cs="Times New Roman"/>
-          <w:noProof w:val="0"/>
-          <w:sz w:val="26"/>
-          <w:szCs w:val="26"/>
-          <w:lang w:val="en-US"/>
-        </w:rPr>
-        <w:t>du</w:t>
-      </w:r>
-      <w:r>
-        <w:rPr>
-          <w:rFonts w:ascii="Times New Roman" w:hAnsi="Times New Roman" w:eastAsia="Times New Roman" w:cs="Times New Roman"/>
-          <w:noProof w:val="0"/>
-          <w:sz w:val="26"/>
-          <w:szCs w:val="26"/>
-          <w:lang w:val="en-US"/>
-        </w:rPr>
-        <w:t>.</w:t>
-      </w:r>
-      <w:r>
-        <w:rPr>
-          <w:rFonts w:ascii="Times New Roman" w:hAnsi="Times New Roman" w:eastAsia="Times New Roman" w:cs="Times New Roman"/>
-          <w:noProof w:val="0"/>
-          <w:sz w:val="26"/>
-          <w:szCs w:val="26"/>
-          <w:lang w:val="en-US"/>
-        </w:rPr>
-        <w:t xml:space="preserve"> Kao </w:t>
-      </w:r>
-      <w:r>
-        <w:rPr>
-          <w:rFonts w:ascii="Times New Roman" w:hAnsi="Times New Roman" w:eastAsia="Times New Roman" w:cs="Times New Roman"/>
-          <w:noProof w:val="0"/>
-          <w:sz w:val="26"/>
-          <w:szCs w:val="26"/>
-          <w:lang w:val="en-US"/>
-        </w:rPr>
-        <w:t>i</w:t>
-      </w:r>
-      <w:r>
-        <w:rPr>
-          <w:rFonts w:ascii="Times New Roman" w:hAnsi="Times New Roman" w:eastAsia="Times New Roman" w:cs="Times New Roman"/>
-          <w:noProof w:val="0"/>
-          <w:sz w:val="26"/>
-          <w:szCs w:val="26"/>
-          <w:lang w:val="en-US"/>
-        </w:rPr>
-        <w:t xml:space="preserve"> u </w:t>
-      </w:r>
-      <w:r>
-        <w:rPr>
-          <w:rFonts w:ascii="Times New Roman" w:hAnsi="Times New Roman" w:eastAsia="Times New Roman" w:cs="Times New Roman"/>
-          <w:noProof w:val="0"/>
-          <w:sz w:val="26"/>
-          <w:szCs w:val="26"/>
-          <w:lang w:val="en-US"/>
-        </w:rPr>
-        <w:t>radu</w:t>
-      </w:r>
-      <w:r>
-        <w:rPr>
-          <w:rFonts w:ascii="Times New Roman" w:hAnsi="Times New Roman" w:eastAsia="Times New Roman" w:cs="Times New Roman"/>
-          <w:noProof w:val="0"/>
-          <w:sz w:val="26"/>
-          <w:szCs w:val="26"/>
-          <w:lang w:val="en-US"/>
-        </w:rPr>
-        <w:t xml:space="preserve"> </w:t>
-      </w:r>
-      <w:r>
-        <w:rPr>
-          <w:rFonts w:ascii="Times New Roman" w:hAnsi="Times New Roman" w:eastAsia="Times New Roman" w:cs="Times New Roman"/>
-          <w:noProof w:val="0"/>
-          <w:sz w:val="26"/>
-          <w:szCs w:val="26"/>
-          <w:lang w:val="en-US"/>
-        </w:rPr>
-        <w:t>sa</w:t>
-      </w:r>
-      <w:r>
-        <w:rPr>
-          <w:rFonts w:ascii="Times New Roman" w:hAnsi="Times New Roman" w:eastAsia="Times New Roman" w:cs="Times New Roman"/>
-          <w:noProof w:val="0"/>
-          <w:sz w:val="26"/>
-          <w:szCs w:val="26"/>
-          <w:lang w:val="en-US"/>
-        </w:rPr>
-        <w:t xml:space="preserve"> </w:t>
-      </w:r>
-      <w:r>
-        <w:rPr>
-          <w:rFonts w:ascii="Times New Roman" w:hAnsi="Times New Roman" w:eastAsia="Times New Roman" w:cs="Times New Roman"/>
-          <w:noProof w:val="0"/>
-          <w:sz w:val="26"/>
-          <w:szCs w:val="26"/>
-          <w:lang w:val="en-US"/>
-        </w:rPr>
-        <w:t>drugim</w:t>
-      </w:r>
-      <w:r>
-        <w:rPr>
-          <w:rFonts w:ascii="Times New Roman" w:hAnsi="Times New Roman" w:eastAsia="Times New Roman" w:cs="Times New Roman"/>
-          <w:noProof w:val="0"/>
-          <w:sz w:val="26"/>
-          <w:szCs w:val="26"/>
-          <w:lang w:val="en-US"/>
-        </w:rPr>
-        <w:t xml:space="preserve"> </w:t>
-      </w:r>
-      <w:r>
-        <w:rPr>
-          <w:rFonts w:ascii="Times New Roman" w:hAnsi="Times New Roman" w:eastAsia="Times New Roman" w:cs="Times New Roman"/>
-          <w:noProof w:val="0"/>
-          <w:sz w:val="26"/>
-          <w:szCs w:val="26"/>
-          <w:lang w:val="en-US"/>
-        </w:rPr>
-        <w:t>aplijacijama</w:t>
-      </w:r>
-      <w:r>
-        <w:rPr>
-          <w:rFonts w:ascii="Times New Roman" w:hAnsi="Times New Roman" w:eastAsia="Times New Roman" w:cs="Times New Roman"/>
-          <w:noProof w:val="0"/>
-          <w:sz w:val="26"/>
-          <w:szCs w:val="26"/>
-          <w:lang w:val="en-US"/>
-        </w:rPr>
-        <w:t xml:space="preserve"> u offline </w:t>
-      </w:r>
-      <w:r>
-        <w:rPr>
-          <w:rFonts w:ascii="Times New Roman" w:hAnsi="Times New Roman" w:eastAsia="Times New Roman" w:cs="Times New Roman"/>
-          <w:noProof w:val="0"/>
-          <w:sz w:val="26"/>
-          <w:szCs w:val="26"/>
-          <w:lang w:val="en-US"/>
-        </w:rPr>
-        <w:t>modu</w:t>
-      </w:r>
-      <w:r>
-        <w:rPr>
-          <w:rFonts w:ascii="Times New Roman" w:hAnsi="Times New Roman" w:eastAsia="Times New Roman" w:cs="Times New Roman"/>
-          <w:noProof w:val="0"/>
-          <w:sz w:val="26"/>
-          <w:szCs w:val="26"/>
-          <w:lang w:val="en-US"/>
-        </w:rPr>
-        <w:t xml:space="preserve">, </w:t>
-      </w:r>
-      <w:r>
-        <w:rPr>
-          <w:rFonts w:ascii="Times New Roman" w:hAnsi="Times New Roman" w:eastAsia="Times New Roman" w:cs="Times New Roman"/>
-          <w:noProof w:val="0"/>
-          <w:sz w:val="26"/>
-          <w:szCs w:val="26"/>
-          <w:lang w:val="en-US"/>
-        </w:rPr>
-        <w:t>treba</w:t>
-      </w:r>
-      <w:r>
-        <w:rPr>
-          <w:rFonts w:ascii="Times New Roman" w:hAnsi="Times New Roman" w:eastAsia="Times New Roman" w:cs="Times New Roman"/>
-          <w:noProof w:val="0"/>
-          <w:sz w:val="26"/>
-          <w:szCs w:val="26"/>
-          <w:lang w:val="en-US"/>
-        </w:rPr>
-        <w:t xml:space="preserve"> </w:t>
-      </w:r>
-      <w:r>
-        <w:rPr>
-          <w:rFonts w:ascii="Times New Roman" w:hAnsi="Times New Roman" w:eastAsia="Times New Roman" w:cs="Times New Roman"/>
-          <w:noProof w:val="0"/>
-          <w:sz w:val="26"/>
-          <w:szCs w:val="26"/>
-          <w:lang w:val="en-US"/>
-        </w:rPr>
-        <w:t>obratiti</w:t>
-      </w:r>
-      <w:r>
-        <w:rPr>
-          <w:rFonts w:ascii="Times New Roman" w:hAnsi="Times New Roman" w:eastAsia="Times New Roman" w:cs="Times New Roman"/>
-          <w:noProof w:val="0"/>
-          <w:sz w:val="26"/>
-          <w:szCs w:val="26"/>
-          <w:lang w:val="en-US"/>
-        </w:rPr>
-        <w:t xml:space="preserve"> </w:t>
-      </w:r>
-      <w:r>
-        <w:rPr>
-          <w:rFonts w:ascii="Times New Roman" w:hAnsi="Times New Roman" w:eastAsia="Times New Roman" w:cs="Times New Roman"/>
-          <w:noProof w:val="0"/>
-          <w:sz w:val="26"/>
-          <w:szCs w:val="26"/>
-          <w:lang w:val="en-US"/>
-        </w:rPr>
-        <w:t>pažnju</w:t>
-      </w:r>
-      <w:r>
-        <w:rPr>
-          <w:rFonts w:ascii="Times New Roman" w:hAnsi="Times New Roman" w:eastAsia="Times New Roman" w:cs="Times New Roman"/>
-          <w:noProof w:val="0"/>
-          <w:sz w:val="26"/>
-          <w:szCs w:val="26"/>
-          <w:lang w:val="en-US"/>
-        </w:rPr>
-        <w:t xml:space="preserve"> </w:t>
-      </w:r>
-      <w:r>
-        <w:rPr>
-          <w:rFonts w:ascii="Times New Roman" w:hAnsi="Times New Roman" w:eastAsia="Times New Roman" w:cs="Times New Roman"/>
-          <w:noProof w:val="0"/>
-          <w:sz w:val="26"/>
-          <w:szCs w:val="26"/>
-          <w:lang w:val="en-US"/>
-        </w:rPr>
-        <w:t>na</w:t>
-      </w:r>
-      <w:r>
-        <w:rPr>
-          <w:rFonts w:ascii="Times New Roman" w:hAnsi="Times New Roman" w:eastAsia="Times New Roman" w:cs="Times New Roman"/>
-          <w:noProof w:val="0"/>
-          <w:sz w:val="26"/>
-          <w:szCs w:val="26"/>
-          <w:lang w:val="en-US"/>
-        </w:rPr>
-        <w:t xml:space="preserve"> </w:t>
-      </w:r>
-      <w:r>
-        <w:rPr>
-          <w:rFonts w:ascii="Times New Roman" w:hAnsi="Times New Roman" w:eastAsia="Times New Roman" w:cs="Times New Roman"/>
-          <w:noProof w:val="0"/>
-          <w:sz w:val="26"/>
-          <w:szCs w:val="26"/>
-          <w:lang w:val="en-US"/>
-        </w:rPr>
-        <w:t>ažuriranje</w:t>
-      </w:r>
-      <w:r>
-        <w:rPr>
-          <w:rFonts w:ascii="Times New Roman" w:hAnsi="Times New Roman" w:eastAsia="Times New Roman" w:cs="Times New Roman"/>
-          <w:noProof w:val="0"/>
-          <w:sz w:val="26"/>
-          <w:szCs w:val="26"/>
-          <w:lang w:val="en-US"/>
-        </w:rPr>
-        <w:t xml:space="preserve"> </w:t>
-      </w:r>
-      <w:r>
-        <w:rPr>
-          <w:rFonts w:ascii="Times New Roman" w:hAnsi="Times New Roman" w:eastAsia="Times New Roman" w:cs="Times New Roman"/>
-          <w:noProof w:val="0"/>
-          <w:sz w:val="26"/>
-          <w:szCs w:val="26"/>
-          <w:lang w:val="en-US"/>
-        </w:rPr>
-        <w:t>aplikacije</w:t>
-      </w:r>
-      <w:r>
-        <w:rPr>
-          <w:rFonts w:ascii="Times New Roman" w:hAnsi="Times New Roman" w:eastAsia="Times New Roman" w:cs="Times New Roman"/>
-          <w:noProof w:val="0"/>
-          <w:sz w:val="26"/>
-          <w:szCs w:val="26"/>
-          <w:lang w:val="en-US"/>
-        </w:rPr>
-        <w:t xml:space="preserve"> </w:t>
-      </w:r>
-      <w:r>
-        <w:rPr>
-          <w:rFonts w:ascii="Times New Roman" w:hAnsi="Times New Roman" w:eastAsia="Times New Roman" w:cs="Times New Roman"/>
-          <w:noProof w:val="0"/>
-          <w:sz w:val="26"/>
-          <w:szCs w:val="26"/>
-          <w:lang w:val="en-US"/>
-        </w:rPr>
-        <w:t>kada</w:t>
-      </w:r>
-      <w:r>
-        <w:rPr>
-          <w:rFonts w:ascii="Times New Roman" w:hAnsi="Times New Roman" w:eastAsia="Times New Roman" w:cs="Times New Roman"/>
-          <w:noProof w:val="0"/>
-          <w:sz w:val="26"/>
-          <w:szCs w:val="26"/>
-          <w:lang w:val="en-US"/>
-        </w:rPr>
-        <w:t xml:space="preserve"> </w:t>
-      </w:r>
-      <w:r>
-        <w:rPr>
-          <w:rFonts w:ascii="Times New Roman" w:hAnsi="Times New Roman" w:eastAsia="Times New Roman" w:cs="Times New Roman"/>
-          <w:noProof w:val="0"/>
-          <w:sz w:val="26"/>
-          <w:szCs w:val="26"/>
-          <w:lang w:val="en-US"/>
-        </w:rPr>
-        <w:t>dođe</w:t>
-      </w:r>
-      <w:r>
-        <w:rPr>
-          <w:rFonts w:ascii="Times New Roman" w:hAnsi="Times New Roman" w:eastAsia="Times New Roman" w:cs="Times New Roman"/>
-          <w:noProof w:val="0"/>
-          <w:sz w:val="26"/>
-          <w:szCs w:val="26"/>
-          <w:lang w:val="en-US"/>
-        </w:rPr>
-        <w:t xml:space="preserve"> do </w:t>
-      </w:r>
-      <w:r>
-        <w:rPr>
-          <w:rFonts w:ascii="Times New Roman" w:hAnsi="Times New Roman" w:eastAsia="Times New Roman" w:cs="Times New Roman"/>
-          <w:noProof w:val="0"/>
-          <w:sz w:val="26"/>
-          <w:szCs w:val="26"/>
-          <w:lang w:val="en-US"/>
-        </w:rPr>
-        <w:t>promene</w:t>
-      </w:r>
-      <w:r>
-        <w:rPr>
-          <w:rFonts w:ascii="Times New Roman" w:hAnsi="Times New Roman" w:eastAsia="Times New Roman" w:cs="Times New Roman"/>
-          <w:noProof w:val="0"/>
-          <w:sz w:val="26"/>
-          <w:szCs w:val="26"/>
-          <w:lang w:val="en-US"/>
-        </w:rPr>
-        <w:t xml:space="preserve"> </w:t>
-      </w:r>
-      <w:r>
-        <w:rPr>
-          <w:rFonts w:ascii="Times New Roman" w:hAnsi="Times New Roman" w:eastAsia="Times New Roman" w:cs="Times New Roman"/>
-          <w:noProof w:val="0"/>
-          <w:sz w:val="26"/>
-          <w:szCs w:val="26"/>
-          <w:lang w:val="en-US"/>
-        </w:rPr>
-        <w:t>verzije</w:t>
-      </w:r>
-      <w:r>
-        <w:rPr>
-          <w:rFonts w:ascii="Times New Roman" w:hAnsi="Times New Roman" w:eastAsia="Times New Roman" w:cs="Times New Roman"/>
-          <w:noProof w:val="0"/>
-          <w:sz w:val="26"/>
-          <w:szCs w:val="26"/>
-          <w:lang w:val="en-US"/>
-        </w:rPr>
-        <w:t xml:space="preserve">, </w:t>
-      </w:r>
-      <w:r>
-        <w:rPr>
-          <w:rFonts w:ascii="Times New Roman" w:hAnsi="Times New Roman" w:eastAsia="Times New Roman" w:cs="Times New Roman"/>
-          <w:noProof w:val="0"/>
-          <w:sz w:val="26"/>
-          <w:szCs w:val="26"/>
-          <w:lang w:val="en-US"/>
-        </w:rPr>
-        <w:t>kao</w:t>
-      </w:r>
-      <w:r>
-        <w:rPr>
-          <w:rFonts w:ascii="Times New Roman" w:hAnsi="Times New Roman" w:eastAsia="Times New Roman" w:cs="Times New Roman"/>
-          <w:noProof w:val="0"/>
-          <w:sz w:val="26"/>
-          <w:szCs w:val="26"/>
-          <w:lang w:val="en-US"/>
-        </w:rPr>
-        <w:t xml:space="preserve"> </w:t>
-      </w:r>
-      <w:r>
-        <w:rPr>
-          <w:rFonts w:ascii="Times New Roman" w:hAnsi="Times New Roman" w:eastAsia="Times New Roman" w:cs="Times New Roman"/>
-          <w:noProof w:val="0"/>
-          <w:sz w:val="26"/>
-          <w:szCs w:val="26"/>
-          <w:lang w:val="en-US"/>
-        </w:rPr>
-        <w:t>i</w:t>
-      </w:r>
-      <w:r>
-        <w:rPr>
-          <w:rFonts w:ascii="Times New Roman" w:hAnsi="Times New Roman" w:eastAsia="Times New Roman" w:cs="Times New Roman"/>
-          <w:noProof w:val="0"/>
-          <w:sz w:val="26"/>
-          <w:szCs w:val="26"/>
-          <w:lang w:val="en-US"/>
-        </w:rPr>
-        <w:t xml:space="preserve"> </w:t>
-      </w:r>
-      <w:r>
-        <w:rPr>
-          <w:rFonts w:ascii="Times New Roman" w:hAnsi="Times New Roman" w:eastAsia="Times New Roman" w:cs="Times New Roman"/>
-          <w:noProof w:val="0"/>
-          <w:sz w:val="26"/>
-          <w:szCs w:val="26"/>
-          <w:lang w:val="en-US"/>
-        </w:rPr>
-        <w:t>ažuriranju</w:t>
-      </w:r>
-      <w:r>
-        <w:rPr>
-          <w:rFonts w:ascii="Times New Roman" w:hAnsi="Times New Roman" w:eastAsia="Times New Roman" w:cs="Times New Roman"/>
-          <w:noProof w:val="0"/>
-          <w:sz w:val="26"/>
-          <w:szCs w:val="26"/>
-          <w:lang w:val="en-US"/>
-        </w:rPr>
-        <w:t xml:space="preserve"> </w:t>
-      </w:r>
-      <w:r>
-        <w:rPr>
-          <w:rFonts w:ascii="Times New Roman" w:hAnsi="Times New Roman" w:eastAsia="Times New Roman" w:cs="Times New Roman"/>
-          <w:noProof w:val="0"/>
-          <w:sz w:val="26"/>
-          <w:szCs w:val="26"/>
-          <w:lang w:val="en-US"/>
-        </w:rPr>
-        <w:t>podataka</w:t>
-      </w:r>
-      <w:r>
-        <w:rPr>
-          <w:rFonts w:ascii="Times New Roman" w:hAnsi="Times New Roman" w:eastAsia="Times New Roman" w:cs="Times New Roman"/>
-          <w:noProof w:val="0"/>
-          <w:sz w:val="26"/>
-          <w:szCs w:val="26"/>
-          <w:lang w:val="en-US"/>
-        </w:rPr>
-        <w:t xml:space="preserve">, </w:t>
-      </w:r>
-      <w:r>
-        <w:rPr>
-          <w:rFonts w:ascii="Times New Roman" w:hAnsi="Times New Roman" w:eastAsia="Times New Roman" w:cs="Times New Roman"/>
-          <w:noProof w:val="0"/>
-          <w:sz w:val="26"/>
-          <w:szCs w:val="26"/>
-          <w:lang w:val="en-US"/>
-        </w:rPr>
-        <w:t>ukoliko</w:t>
-      </w:r>
-      <w:r>
-        <w:rPr>
-          <w:rFonts w:ascii="Times New Roman" w:hAnsi="Times New Roman" w:eastAsia="Times New Roman" w:cs="Times New Roman"/>
-          <w:noProof w:val="0"/>
-          <w:sz w:val="26"/>
-          <w:szCs w:val="26"/>
-          <w:lang w:val="en-US"/>
-        </w:rPr>
-        <w:t xml:space="preserve"> je </w:t>
-      </w:r>
-      <w:r>
-        <w:rPr>
-          <w:rFonts w:ascii="Times New Roman" w:hAnsi="Times New Roman" w:eastAsia="Times New Roman" w:cs="Times New Roman"/>
-          <w:noProof w:val="0"/>
-          <w:sz w:val="26"/>
-          <w:szCs w:val="26"/>
-          <w:lang w:val="en-US"/>
-        </w:rPr>
-        <w:t>korisnik</w:t>
-      </w:r>
-      <w:r>
-        <w:rPr>
-          <w:rFonts w:ascii="Times New Roman" w:hAnsi="Times New Roman" w:eastAsia="Times New Roman" w:cs="Times New Roman"/>
-          <w:noProof w:val="0"/>
-          <w:sz w:val="26"/>
-          <w:szCs w:val="26"/>
-          <w:lang w:val="en-US"/>
-        </w:rPr>
-        <w:t xml:space="preserve"> </w:t>
-      </w:r>
-      <w:r>
-        <w:rPr>
-          <w:rFonts w:ascii="Times New Roman" w:hAnsi="Times New Roman" w:eastAsia="Times New Roman" w:cs="Times New Roman"/>
-          <w:noProof w:val="0"/>
-          <w:sz w:val="26"/>
-          <w:szCs w:val="26"/>
-          <w:lang w:val="en-US"/>
-        </w:rPr>
-        <w:t>vršio</w:t>
-      </w:r>
-      <w:r>
-        <w:rPr>
-          <w:rFonts w:ascii="Times New Roman" w:hAnsi="Times New Roman" w:eastAsia="Times New Roman" w:cs="Times New Roman"/>
-          <w:noProof w:val="0"/>
-          <w:sz w:val="26"/>
-          <w:szCs w:val="26"/>
-          <w:lang w:val="en-US"/>
-        </w:rPr>
-        <w:t xml:space="preserve"> </w:t>
-      </w:r>
-      <w:r>
-        <w:rPr>
-          <w:rFonts w:ascii="Times New Roman" w:hAnsi="Times New Roman" w:eastAsia="Times New Roman" w:cs="Times New Roman"/>
-          <w:noProof w:val="0"/>
-          <w:sz w:val="26"/>
-          <w:szCs w:val="26"/>
-          <w:lang w:val="en-US"/>
-        </w:rPr>
-        <w:t>izmene</w:t>
-      </w:r>
-      <w:r>
-        <w:rPr>
-          <w:rFonts w:ascii="Times New Roman" w:hAnsi="Times New Roman" w:eastAsia="Times New Roman" w:cs="Times New Roman"/>
-          <w:noProof w:val="0"/>
-          <w:sz w:val="26"/>
-          <w:szCs w:val="26"/>
-          <w:lang w:val="en-US"/>
-        </w:rPr>
-        <w:t xml:space="preserve"> u </w:t>
-      </w:r>
-      <w:r>
-        <w:rPr>
-          <w:rFonts w:ascii="Times New Roman" w:hAnsi="Times New Roman" w:eastAsia="Times New Roman" w:cs="Times New Roman"/>
-          <w:noProof w:val="0"/>
-          <w:sz w:val="26"/>
-          <w:szCs w:val="26"/>
-          <w:lang w:val="en-US"/>
-        </w:rPr>
-        <w:t>trenutku</w:t>
-      </w:r>
-      <w:r>
-        <w:rPr>
-          <w:rFonts w:ascii="Times New Roman" w:hAnsi="Times New Roman" w:eastAsia="Times New Roman" w:cs="Times New Roman"/>
-          <w:noProof w:val="0"/>
-          <w:sz w:val="26"/>
-          <w:szCs w:val="26"/>
-          <w:lang w:val="en-US"/>
-        </w:rPr>
-        <w:t xml:space="preserve"> </w:t>
-      </w:r>
-      <w:r>
-        <w:rPr>
-          <w:rFonts w:ascii="Times New Roman" w:hAnsi="Times New Roman" w:eastAsia="Times New Roman" w:cs="Times New Roman"/>
-          <w:noProof w:val="0"/>
-          <w:sz w:val="26"/>
-          <w:szCs w:val="26"/>
-          <w:lang w:val="en-US"/>
-        </w:rPr>
-        <w:t>korišćenja</w:t>
-      </w:r>
-      <w:r>
-        <w:rPr>
-          <w:rFonts w:ascii="Times New Roman" w:hAnsi="Times New Roman" w:eastAsia="Times New Roman" w:cs="Times New Roman"/>
-          <w:noProof w:val="0"/>
-          <w:sz w:val="26"/>
-          <w:szCs w:val="26"/>
-          <w:lang w:val="en-US"/>
-        </w:rPr>
-        <w:t xml:space="preserve"> </w:t>
-      </w:r>
-      <w:r>
-        <w:rPr>
-          <w:rFonts w:ascii="Times New Roman" w:hAnsi="Times New Roman" w:eastAsia="Times New Roman" w:cs="Times New Roman"/>
-          <w:noProof w:val="0"/>
-          <w:sz w:val="26"/>
-          <w:szCs w:val="26"/>
-          <w:lang w:val="en-US"/>
-        </w:rPr>
-        <w:t>aplikacije</w:t>
-      </w:r>
-      <w:r>
-        <w:rPr>
-          <w:rFonts w:ascii="Times New Roman" w:hAnsi="Times New Roman" w:eastAsia="Times New Roman" w:cs="Times New Roman"/>
-          <w:noProof w:val="0"/>
-          <w:sz w:val="26"/>
-          <w:szCs w:val="26"/>
-          <w:lang w:val="en-US"/>
-        </w:rPr>
-        <w:t xml:space="preserve"> </w:t>
-      </w:r>
-      <w:r>
-        <w:rPr>
-          <w:rFonts w:ascii="Times New Roman" w:hAnsi="Times New Roman" w:eastAsia="Times New Roman" w:cs="Times New Roman"/>
-          <w:noProof w:val="0"/>
-          <w:sz w:val="26"/>
-          <w:szCs w:val="26"/>
-          <w:lang w:val="en-US"/>
-        </w:rPr>
-        <w:t>bez konekcije na internet.</w:t>
+        <w:t xml:space="preserve"> internet.</w:t>
       </w:r>
     </w:p>
     <w:p>

</xml_diff>